<commit_message>
update slide and relazione
</commit_message>
<xml_diff>
--- a/Relazione/Relazione.docx
+++ b/Relazione/Relazione.docx
@@ -1,6 +1,6 @@
 
 <file path=word/document.xml><?xml version="1.0" encoding="utf-8"?>
-<w:document xmlns:wpc="http://schemas.microsoft.com/office/word/2010/wordprocessingCanvas" xmlns:cx="http://schemas.microsoft.com/office/drawing/2014/chartex" xmlns:cx1="http://schemas.microsoft.com/office/drawing/2015/9/8/chartex" xmlns:cx2="http://schemas.microsoft.com/office/drawing/2015/10/21/chartex" xmlns:cx3="http://schemas.microsoft.com/office/drawing/2016/5/9/chartex" xmlns:cx4="http://schemas.microsoft.com/office/drawing/2016/5/10/chartex" xmlns:cx5="http://schemas.microsoft.com/office/drawing/2016/5/11/chartex" xmlns:mc="http://schemas.openxmlformats.org/markup-compatibility/2006" xmlns:o="urn:schemas-microsoft-com:office:office" xmlns:r="http://schemas.openxmlformats.org/officeDocument/2006/relationships" xmlns:m="http://schemas.openxmlformats.org/officeDocument/2006/math" xmlns:v="urn:schemas-microsoft-com:vml" xmlns:wp14="http://schemas.microsoft.com/office/word/2010/wordprocessingDrawing" xmlns:wp="http://schemas.openxmlformats.org/drawingml/2006/wordprocessingDrawing" xmlns:w10="urn:schemas-microsoft-com:office:word" xmlns:w="http://schemas.openxmlformats.org/wordprocessingml/2006/main" xmlns:w14="http://schemas.microsoft.com/office/word/2010/wordml" xmlns:w15="http://schemas.microsoft.com/office/word/2012/wordml" xmlns:w16se="http://schemas.microsoft.com/office/word/2015/wordml/symex" xmlns:wpg="http://schemas.microsoft.com/office/word/2010/wordprocessingGroup" xmlns:wpi="http://schemas.microsoft.com/office/word/2010/wordprocessingInk" xmlns:wne="http://schemas.microsoft.com/office/word/2006/wordml" xmlns:wps="http://schemas.microsoft.com/office/word/2010/wordprocessingShape" mc:Ignorable="w14 w15 w16se wp14">
+<w:document xmlns:wpc="http://schemas.microsoft.com/office/word/2010/wordprocessingCanvas" xmlns:cx="http://schemas.microsoft.com/office/drawing/2014/chartex" xmlns:cx1="http://schemas.microsoft.com/office/drawing/2015/9/8/chartex" xmlns:cx2="http://schemas.microsoft.com/office/drawing/2015/10/21/chartex" xmlns:mc="http://schemas.openxmlformats.org/markup-compatibility/2006" xmlns:o="urn:schemas-microsoft-com:office:office" xmlns:r="http://schemas.openxmlformats.org/officeDocument/2006/relationships" xmlns:m="http://schemas.openxmlformats.org/officeDocument/2006/math" xmlns:v="urn:schemas-microsoft-com:vml" xmlns:wp14="http://schemas.microsoft.com/office/word/2010/wordprocessingDrawing" xmlns:wp="http://schemas.openxmlformats.org/drawingml/2006/wordprocessingDrawing" xmlns:w10="urn:schemas-microsoft-com:office:word" xmlns:w="http://schemas.openxmlformats.org/wordprocessingml/2006/main" xmlns:w14="http://schemas.microsoft.com/office/word/2010/wordml" xmlns:w15="http://schemas.microsoft.com/office/word/2012/wordml" xmlns:w16se="http://schemas.microsoft.com/office/word/2015/wordml/symex" xmlns:wpg="http://schemas.microsoft.com/office/word/2010/wordprocessingGroup" xmlns:wpi="http://schemas.microsoft.com/office/word/2010/wordprocessingInk" xmlns:wne="http://schemas.microsoft.com/office/word/2006/wordml" xmlns:wps="http://schemas.microsoft.com/office/word/2010/wordprocessingShape" mc:Ignorable="w14 w15 w16se wp14">
   <w:body>
     <w:sdt>
       <w:sdtPr>
@@ -890,7 +890,33 @@
           <w:sz w:val="40"/>
           <w:szCs w:val="48"/>
         </w:rPr>
-        <w:t xml:space="preserve"> Deep </w:t>
+        <w:t xml:space="preserve"> </w:t>
+      </w:r>
+      <w:proofErr w:type="spellStart"/>
+      <w:r>
+        <w:rPr>
+          <w:rFonts w:ascii="Segoe UI" w:eastAsia="Times New Roman" w:hAnsi="Segoe UI" w:cs="Segoe UI"/>
+          <w:b/>
+          <w:bCs/>
+          <w:color w:val="333333"/>
+          <w:kern w:val="36"/>
+          <w:sz w:val="40"/>
+          <w:szCs w:val="48"/>
+        </w:rPr>
+        <w:t>Deep</w:t>
+      </w:r>
+      <w:proofErr w:type="spellEnd"/>
+      <w:r>
+        <w:rPr>
+          <w:rFonts w:ascii="Segoe UI" w:eastAsia="Times New Roman" w:hAnsi="Segoe UI" w:cs="Segoe UI"/>
+          <w:b/>
+          <w:bCs/>
+          <w:color w:val="333333"/>
+          <w:kern w:val="36"/>
+          <w:sz w:val="40"/>
+          <w:szCs w:val="48"/>
+        </w:rPr>
+        <w:t xml:space="preserve"> </w:t>
       </w:r>
       <w:proofErr w:type="spellStart"/>
       <w:r>
@@ -956,7 +982,27 @@
           <w:sz w:val="20"/>
           <w:szCs w:val="24"/>
         </w:rPr>
-        <w:t xml:space="preserve">, Ueli Meier e </w:t>
+        <w:t xml:space="preserve">, </w:t>
+      </w:r>
+      <w:proofErr w:type="spellStart"/>
+      <w:r>
+        <w:rPr>
+          <w:rFonts w:ascii="Segoe UI" w:eastAsia="Times New Roman" w:hAnsi="Segoe UI" w:cs="Segoe UI"/>
+          <w:color w:val="333333"/>
+          <w:sz w:val="20"/>
+          <w:szCs w:val="24"/>
+        </w:rPr>
+        <w:t>Ueli</w:t>
+      </w:r>
+      <w:proofErr w:type="spellEnd"/>
+      <w:r>
+        <w:rPr>
+          <w:rFonts w:ascii="Segoe UI" w:eastAsia="Times New Roman" w:hAnsi="Segoe UI" w:cs="Segoe UI"/>
+          <w:color w:val="333333"/>
+          <w:sz w:val="20"/>
+          <w:szCs w:val="24"/>
+        </w:rPr>
+        <w:t xml:space="preserve"> Meier e </w:t>
       </w:r>
       <w:proofErr w:type="spellStart"/>
       <w:r>
@@ -1049,7 +1095,29 @@
             <w:szCs w:val="24"/>
             <w:u w:val="single"/>
           </w:rPr>
-          <w:t xml:space="preserve"> Deep </w:t>
+          <w:t xml:space="preserve"> </w:t>
+        </w:r>
+        <w:proofErr w:type="spellStart"/>
+        <w:r>
+          <w:rPr>
+            <w:rFonts w:ascii="Segoe UI" w:eastAsia="Times New Roman" w:hAnsi="Segoe UI" w:cs="Segoe UI"/>
+            <w:color w:val="4078C0"/>
+            <w:sz w:val="20"/>
+            <w:szCs w:val="24"/>
+            <w:u w:val="single"/>
+          </w:rPr>
+          <w:t>Deep</w:t>
+        </w:r>
+        <w:proofErr w:type="spellEnd"/>
+        <w:r>
+          <w:rPr>
+            <w:rFonts w:ascii="Segoe UI" w:eastAsia="Times New Roman" w:hAnsi="Segoe UI" w:cs="Segoe UI"/>
+            <w:color w:val="4078C0"/>
+            <w:sz w:val="20"/>
+            <w:szCs w:val="24"/>
+            <w:u w:val="single"/>
+          </w:rPr>
+          <w:t xml:space="preserve"> </w:t>
         </w:r>
         <w:proofErr w:type="spellStart"/>
         <w:r>
@@ -1241,7 +1309,27 @@
           <w:sz w:val="20"/>
           <w:szCs w:val="24"/>
         </w:rPr>
-        <w:t xml:space="preserve"> di Deep </w:t>
+        <w:t xml:space="preserve"> di </w:t>
+      </w:r>
+      <w:proofErr w:type="spellStart"/>
+      <w:r>
+        <w:rPr>
+          <w:rFonts w:ascii="Segoe UI" w:eastAsia="Times New Roman" w:hAnsi="Segoe UI" w:cs="Segoe UI"/>
+          <w:color w:val="333333"/>
+          <w:sz w:val="20"/>
+          <w:szCs w:val="24"/>
+        </w:rPr>
+        <w:t>Deep</w:t>
+      </w:r>
+      <w:proofErr w:type="spellEnd"/>
+      <w:r>
+        <w:rPr>
+          <w:rFonts w:ascii="Segoe UI" w:eastAsia="Times New Roman" w:hAnsi="Segoe UI" w:cs="Segoe UI"/>
+          <w:color w:val="333333"/>
+          <w:sz w:val="20"/>
+          <w:szCs w:val="24"/>
+        </w:rPr>
+        <w:t xml:space="preserve"> </w:t>
       </w:r>
       <w:proofErr w:type="spellStart"/>
       <w:r>
@@ -1302,6 +1390,7 @@
           <w:color w:val="4078C0"/>
           <w:sz w:val="20"/>
           <w:szCs w:val="24"/>
+          <w:lang w:val="en-GB" w:eastAsia="en-GB"/>
         </w:rPr>
         <w:drawing>
           <wp:inline distT="0" distB="0" distL="0" distR="0">
@@ -1394,6 +1483,7 @@
           <w:color w:val="4078C0"/>
           <w:sz w:val="20"/>
           <w:szCs w:val="24"/>
+          <w:lang w:val="en-GB" w:eastAsia="en-GB"/>
         </w:rPr>
         <w:drawing>
           <wp:inline distT="0" distB="0" distL="0" distR="0">
@@ -1507,7 +1597,27 @@
           <w:sz w:val="20"/>
           <w:szCs w:val="24"/>
         </w:rPr>
-        <w:t xml:space="preserve"> pooling permette di determinare facilmente i neuroni più attivi per ogni regione di input. I neuroni così "selezionati" proseguono nell'allenamento, mentre gli altri non subiscono ulteriori correzioni nei pesi.</w:t>
+        <w:t xml:space="preserve"> </w:t>
+      </w:r>
+      <w:proofErr w:type="spellStart"/>
+      <w:r>
+        <w:rPr>
+          <w:rFonts w:ascii="Segoe UI" w:eastAsia="Times New Roman" w:hAnsi="Segoe UI" w:cs="Segoe UI"/>
+          <w:color w:val="333333"/>
+          <w:sz w:val="20"/>
+          <w:szCs w:val="24"/>
+        </w:rPr>
+        <w:t>pooling</w:t>
+      </w:r>
+      <w:proofErr w:type="spellEnd"/>
+      <w:r>
+        <w:rPr>
+          <w:rFonts w:ascii="Segoe UI" w:eastAsia="Times New Roman" w:hAnsi="Segoe UI" w:cs="Segoe UI"/>
+          <w:color w:val="333333"/>
+          <w:sz w:val="20"/>
+          <w:szCs w:val="24"/>
+        </w:rPr>
+        <w:t xml:space="preserve"> permette di determinare facilmente i neuroni più attivi per ogni regione di input. I neuroni così "selezionati" proseguono nell'allenamento, mentre gli altri non subiscono ulteriori correzioni nei pesi.</w:t>
       </w:r>
     </w:p>
     <w:p>
@@ -2224,7 +2334,27 @@
           <w:sz w:val="20"/>
           <w:szCs w:val="24"/>
         </w:rPr>
-        <w:t xml:space="preserve"> per architetture deep e dataset complessi.</w:t>
+        <w:t xml:space="preserve"> per architetture </w:t>
+      </w:r>
+      <w:proofErr w:type="spellStart"/>
+      <w:r>
+        <w:rPr>
+          <w:rFonts w:ascii="Segoe UI" w:eastAsia="Times New Roman" w:hAnsi="Segoe UI" w:cs="Segoe UI"/>
+          <w:color w:val="333333"/>
+          <w:sz w:val="20"/>
+          <w:szCs w:val="24"/>
+        </w:rPr>
+        <w:t>deep</w:t>
+      </w:r>
+      <w:proofErr w:type="spellEnd"/>
+      <w:r>
+        <w:rPr>
+          <w:rFonts w:ascii="Segoe UI" w:eastAsia="Times New Roman" w:hAnsi="Segoe UI" w:cs="Segoe UI"/>
+          <w:color w:val="333333"/>
+          <w:sz w:val="20"/>
+          <w:szCs w:val="24"/>
+        </w:rPr>
+        <w:t xml:space="preserve"> e dataset complessi.</w:t>
       </w:r>
     </w:p>
     <w:p>
@@ -2869,6 +2999,7 @@
           <w:color w:val="4078C0"/>
           <w:sz w:val="20"/>
           <w:szCs w:val="24"/>
+          <w:lang w:val="en-GB" w:eastAsia="en-GB"/>
         </w:rPr>
         <w:drawing>
           <wp:inline distT="0" distB="0" distL="0" distR="0">
@@ -3560,7 +3691,27 @@
           <w:sz w:val="20"/>
           <w:szCs w:val="24"/>
         </w:rPr>
-        <w:t xml:space="preserve">, ovvero che la tecnica dell'ensemble learning offre </w:t>
+        <w:t xml:space="preserve">, ovvero che la tecnica dell'ensemble </w:t>
+      </w:r>
+      <w:proofErr w:type="spellStart"/>
+      <w:r>
+        <w:rPr>
+          <w:rFonts w:ascii="Segoe UI" w:eastAsia="Times New Roman" w:hAnsi="Segoe UI" w:cs="Segoe UI"/>
+          <w:color w:val="333333"/>
+          <w:sz w:val="20"/>
+          <w:szCs w:val="24"/>
+        </w:rPr>
+        <w:t>learning</w:t>
+      </w:r>
+      <w:proofErr w:type="spellEnd"/>
+      <w:r>
+        <w:rPr>
+          <w:rFonts w:ascii="Segoe UI" w:eastAsia="Times New Roman" w:hAnsi="Segoe UI" w:cs="Segoe UI"/>
+          <w:color w:val="333333"/>
+          <w:sz w:val="20"/>
+          <w:szCs w:val="24"/>
+        </w:rPr>
+        <w:t xml:space="preserve"> offre </w:t>
       </w:r>
       <w:proofErr w:type="spellStart"/>
       <w:r>
@@ -3730,7 +3881,27 @@
           <w:sz w:val="20"/>
           <w:szCs w:val="24"/>
         </w:rPr>
-        <w:t xml:space="preserve"> natura del dataset, </w:t>
+        <w:t xml:space="preserve"> natura del </w:t>
+      </w:r>
+      <w:proofErr w:type="spellStart"/>
+      <w:r>
+        <w:rPr>
+          <w:rFonts w:ascii="Segoe UI" w:eastAsia="Times New Roman" w:hAnsi="Segoe UI" w:cs="Segoe UI"/>
+          <w:color w:val="333333"/>
+          <w:sz w:val="20"/>
+          <w:szCs w:val="24"/>
+        </w:rPr>
+        <w:t>dataset</w:t>
+      </w:r>
+      <w:proofErr w:type="spellEnd"/>
+      <w:r>
+        <w:rPr>
+          <w:rFonts w:ascii="Segoe UI" w:eastAsia="Times New Roman" w:hAnsi="Segoe UI" w:cs="Segoe UI"/>
+          <w:color w:val="333333"/>
+          <w:sz w:val="20"/>
+          <w:szCs w:val="24"/>
+        </w:rPr>
+        <w:t xml:space="preserve">, </w:t>
       </w:r>
       <w:proofErr w:type="spellStart"/>
       <w:r>
@@ -6596,7 +6767,27 @@
           <w:sz w:val="20"/>
           <w:szCs w:val="24"/>
         </w:rPr>
-        <w:t>") con un dataset aggiuntivo di tagli troppo grandi o troppo piccoli per ogni carattere (formando la classe "</w:t>
+        <w:t xml:space="preserve">") con un </w:t>
+      </w:r>
+      <w:proofErr w:type="spellStart"/>
+      <w:r>
+        <w:rPr>
+          <w:rFonts w:ascii="Segoe UI" w:eastAsia="Times New Roman" w:hAnsi="Segoe UI" w:cs="Segoe UI"/>
+          <w:color w:val="333333"/>
+          <w:sz w:val="20"/>
+          <w:szCs w:val="24"/>
+        </w:rPr>
+        <w:t>dataset</w:t>
+      </w:r>
+      <w:proofErr w:type="spellEnd"/>
+      <w:r>
+        <w:rPr>
+          <w:rFonts w:ascii="Segoe UI" w:eastAsia="Times New Roman" w:hAnsi="Segoe UI" w:cs="Segoe UI"/>
+          <w:color w:val="333333"/>
+          <w:sz w:val="20"/>
+          <w:szCs w:val="24"/>
+        </w:rPr>
+        <w:t xml:space="preserve"> aggiuntivo di tagli troppo grandi o troppo piccoli per ogni carattere (formando la classe "</w:t>
       </w:r>
       <w:proofErr w:type="spellStart"/>
       <w:r>
@@ -7268,6 +7459,7 @@
           <w:color w:val="4078C0"/>
           <w:sz w:val="20"/>
           <w:szCs w:val="24"/>
+          <w:lang w:val="en-GB" w:eastAsia="en-GB"/>
         </w:rPr>
         <w:drawing>
           <wp:inline distT="0" distB="0" distL="0" distR="0">
@@ -7329,6 +7521,7 @@
           <w:color w:val="4078C0"/>
           <w:sz w:val="20"/>
           <w:szCs w:val="24"/>
+          <w:lang w:val="en-GB" w:eastAsia="en-GB"/>
         </w:rPr>
         <w:drawing>
           <wp:inline distT="0" distB="0" distL="0" distR="0">
@@ -8752,6 +8945,7 @@
                 <w:color w:val="333333"/>
                 <w:sz w:val="18"/>
                 <w:szCs w:val="24"/>
+                <w:lang w:val="en-GB"/>
               </w:rPr>
             </w:pPr>
             <w:proofErr w:type="spellStart"/>
@@ -8761,6 +8955,7 @@
                 <w:color w:val="333333"/>
                 <w:sz w:val="18"/>
                 <w:szCs w:val="24"/>
+                <w:lang w:val="en-GB"/>
               </w:rPr>
               <w:t>benes</w:t>
             </w:r>
@@ -8771,6 +8966,7 @@
                 <w:color w:val="333333"/>
                 <w:sz w:val="18"/>
                 <w:szCs w:val="24"/>
+                <w:lang w:val="en-GB"/>
               </w:rPr>
               <w:t xml:space="preserve">-c-u / </w:t>
             </w:r>
@@ -8781,6 +8977,7 @@
                 <w:color w:val="333333"/>
                 <w:sz w:val="18"/>
                 <w:szCs w:val="24"/>
+                <w:lang w:val="en-GB"/>
               </w:rPr>
               <w:t>benef</w:t>
             </w:r>
@@ -8791,6 +8988,7 @@
                 <w:color w:val="333333"/>
                 <w:sz w:val="18"/>
                 <w:szCs w:val="24"/>
+                <w:lang w:val="en-GB"/>
               </w:rPr>
               <w:t>-c-u</w:t>
             </w:r>
@@ -10880,6 +11078,7 @@
           <w:color w:val="4078C0"/>
           <w:sz w:val="20"/>
           <w:szCs w:val="24"/>
+          <w:lang w:val="en-GB" w:eastAsia="en-GB"/>
         </w:rPr>
         <w:drawing>
           <wp:inline distT="0" distB="0" distL="0" distR="0">
@@ -10950,6 +11149,7 @@
           <w:color w:val="4078C0"/>
           <w:sz w:val="20"/>
           <w:szCs w:val="24"/>
+          <w:lang w:val="en-GB" w:eastAsia="en-GB"/>
         </w:rPr>
         <w:drawing>
           <wp:inline distT="0" distB="0" distL="0" distR="0">
@@ -11083,6 +11283,7 @@
           <w:color w:val="4078C0"/>
           <w:sz w:val="20"/>
           <w:szCs w:val="24"/>
+          <w:lang w:val="en-GB" w:eastAsia="en-GB"/>
         </w:rPr>
         <w:drawing>
           <wp:inline distT="0" distB="0" distL="0" distR="0">
@@ -11153,6 +11354,7 @@
           <w:color w:val="4078C0"/>
           <w:sz w:val="20"/>
           <w:szCs w:val="24"/>
+          <w:lang w:val="en-GB" w:eastAsia="en-GB"/>
         </w:rPr>
         <w:drawing>
           <wp:inline distT="0" distB="0" distL="0" distR="0">
@@ -11285,18 +11487,7 @@
           <w:sz w:val="20"/>
           <w:szCs w:val="24"/>
         </w:rPr>
-        <w:t>Il secondo esempio riporta un buon taglio di 'a', ma in una forma sconosciuta alle reti perché non presente nel dataset. Si tratta di una 'a' nel cui taglio troviamo un tratto orizzontale derivante da una 't' precedente o successiva. In questo caso, le pipeline 1 classifica correttamente la lettera 'a' al 90%, mentre la pipeline 3 classifica il taglio come corretto per la 'a' ma classifica l</w:t>
-      </w:r>
-      <w:bookmarkStart w:id="0" w:name="_GoBack"/>
-      <w:bookmarkEnd w:id="0"/>
-      <w:r>
-        <w:rPr>
-          <w:rFonts w:ascii="Segoe UI" w:eastAsia="Times New Roman" w:hAnsi="Segoe UI" w:cs="Segoe UI"/>
-          <w:color w:val="333333"/>
-          <w:sz w:val="20"/>
-          <w:szCs w:val="24"/>
-        </w:rPr>
-        <w:t xml:space="preserve">a lettera come 'e'. Le pipeline 2 e 4 classificano invece il </w:t>
+        <w:t xml:space="preserve">Il secondo esempio riporta un buon taglio di 'a', ma in una forma sconosciuta alle reti perché non presente nel dataset. Si tratta di una 'a' nel cui taglio troviamo un tratto orizzontale derivante da una 't' precedente o successiva. In questo caso, le pipeline 1 classifica correttamente la lettera 'a' al 90%, mentre la pipeline 3 classifica il taglio come corretto per la 'a' ma classifica la lettera come 'e'. Le pipeline 2 e 4 classificano invece il </w:t>
       </w:r>
       <w:r>
         <w:rPr>
@@ -11387,6 +11578,135 @@
           <w:szCs w:val="24"/>
         </w:rPr>
         <w:t xml:space="preserve"> model costruito appositamente per questo progetto.</w:t>
+      </w:r>
+    </w:p>
+    <w:p>
+      <w:pPr>
+        <w:spacing w:after="240" w:line="240" w:lineRule="auto"/>
+        <w:rPr>
+          <w:rFonts w:ascii="Segoe UI" w:eastAsia="Times New Roman" w:hAnsi="Segoe UI" w:cs="Segoe UI"/>
+          <w:color w:val="333333"/>
+          <w:sz w:val="20"/>
+          <w:szCs w:val="24"/>
+        </w:rPr>
+      </w:pPr>
+      <w:r>
+        <w:rPr>
+          <w:rFonts w:ascii="Segoe UI" w:eastAsia="Times New Roman" w:hAnsi="Segoe UI" w:cs="Segoe UI"/>
+          <w:color w:val="333333"/>
+          <w:sz w:val="20"/>
+          <w:szCs w:val="24"/>
+        </w:rPr>
+        <w:t xml:space="preserve">Abbiamo etichettato manualmente un campione di 100 tagli della pagina *048r*, sul quale tutte le pipeline hanno incluso nel ranking la lettera corretta, con una precisione del 100% sul campione. </w:t>
+      </w:r>
+    </w:p>
+    <w:p>
+      <w:pPr>
+        <w:spacing w:after="240" w:line="240" w:lineRule="auto"/>
+        <w:rPr>
+          <w:rFonts w:ascii="Segoe UI" w:eastAsia="Times New Roman" w:hAnsi="Segoe UI" w:cs="Segoe UI"/>
+          <w:color w:val="333333"/>
+          <w:sz w:val="20"/>
+          <w:szCs w:val="24"/>
+        </w:rPr>
+      </w:pPr>
+      <w:r>
+        <w:rPr>
+          <w:rFonts w:ascii="Segoe UI" w:eastAsia="Times New Roman" w:hAnsi="Segoe UI" w:cs="Segoe UI"/>
+          <w:color w:val="333333"/>
+          <w:sz w:val="20"/>
+          <w:szCs w:val="24"/>
+        </w:rPr>
+        <w:t>Tuttavia, includendo fra le etichette anche i tagli errati, la precisione cambia. Le pipeline 1 e 3 hanno ottenuto una precisione del 21%, con moltissimi falsi positivi, le pipeline 2 e 4 invece hanno ottenuto una precisione dell’86%, con la pipeline 2 ad avere il ranking più accurato nel 100% dei casi, mentre la 4 ha talvolta messo la lettera giusta in seconda posizione (ad esempio per il taglio n</w:t>
+      </w:r>
+      <w:r>
+        <w:rPr>
+          <w:rFonts w:ascii="Segoe UI" w:eastAsia="Times New Roman" w:hAnsi="Segoe UI" w:cs="Segoe UI"/>
+          <w:color w:val="333333"/>
+          <w:sz w:val="20"/>
+          <w:szCs w:val="24"/>
+        </w:rPr>
+        <w:t xml:space="preserve">umerato 1600 nel notebook 12). </w:t>
+      </w:r>
+    </w:p>
+    <w:p>
+      <w:pPr>
+        <w:spacing w:after="240" w:line="240" w:lineRule="auto"/>
+        <w:rPr>
+          <w:rFonts w:ascii="Segoe UI" w:eastAsia="Times New Roman" w:hAnsi="Segoe UI" w:cs="Segoe UI"/>
+          <w:color w:val="333333"/>
+          <w:sz w:val="20"/>
+          <w:szCs w:val="24"/>
+        </w:rPr>
+      </w:pPr>
+      <w:r>
+        <w:rPr>
+          <w:rFonts w:ascii="Segoe UI" w:eastAsia="Times New Roman" w:hAnsi="Segoe UI" w:cs="Segoe UI"/>
+          <w:color w:val="333333"/>
+          <w:sz w:val="20"/>
+          <w:szCs w:val="24"/>
+        </w:rPr>
+        <w:t xml:space="preserve">La pipeline 2 è inoltre da 10 a 50 volte più veloce delle altre, in grado di elaborare circa 1000 immagini di lettera al secondo. Anche se il numero di pesi da attraversare è all'incirca lo stesso per tutte le pipeline (eccetto per la pipeline 3 che ha un numero di pesi grande circa il doppio), </w:t>
+      </w:r>
+    </w:p>
+    <w:p>
+      <w:pPr>
+        <w:spacing w:after="240" w:line="240" w:lineRule="auto"/>
+        <w:rPr>
+          <w:rFonts w:ascii="Segoe UI" w:eastAsia="Times New Roman" w:hAnsi="Segoe UI" w:cs="Segoe UI"/>
+          <w:color w:val="333333"/>
+          <w:sz w:val="20"/>
+          <w:szCs w:val="24"/>
+        </w:rPr>
+      </w:pPr>
+      <w:r>
+        <w:rPr>
+          <w:rFonts w:ascii="Segoe UI" w:eastAsia="Times New Roman" w:hAnsi="Segoe UI" w:cs="Segoe UI"/>
+          <w:color w:val="333333"/>
+          <w:sz w:val="20"/>
+          <w:szCs w:val="24"/>
+        </w:rPr>
+        <w:t xml:space="preserve">la pipeline 2 presenta meno </w:t>
+      </w:r>
+      <w:proofErr w:type="spellStart"/>
+      <w:r>
+        <w:rPr>
+          <w:rFonts w:ascii="Segoe UI" w:eastAsia="Times New Roman" w:hAnsi="Segoe UI" w:cs="Segoe UI"/>
+          <w:color w:val="333333"/>
+          <w:sz w:val="20"/>
+          <w:szCs w:val="24"/>
+        </w:rPr>
+        <w:t>overhead</w:t>
+      </w:r>
+      <w:proofErr w:type="spellEnd"/>
+      <w:r>
+        <w:rPr>
+          <w:rFonts w:ascii="Segoe UI" w:eastAsia="Times New Roman" w:hAnsi="Segoe UI" w:cs="Segoe UI"/>
+          <w:color w:val="333333"/>
+          <w:sz w:val="20"/>
+          <w:szCs w:val="24"/>
+        </w:rPr>
+        <w:t xml:space="preserve"> della 1, dal momento che utilizza solo 2 reti invece di 22, seppur molto più piccole. Inoltre la prima rete, quella </w:t>
+      </w:r>
+      <w:proofErr w:type="spellStart"/>
+      <w:r>
+        <w:rPr>
+          <w:rFonts w:ascii="Segoe UI" w:eastAsia="Times New Roman" w:hAnsi="Segoe UI" w:cs="Segoe UI"/>
+          <w:color w:val="333333"/>
+          <w:sz w:val="20"/>
+          <w:szCs w:val="24"/>
+        </w:rPr>
+        <w:t>segmentatrice</w:t>
+      </w:r>
+      <w:proofErr w:type="spellEnd"/>
+      <w:r>
+        <w:rPr>
+          <w:rFonts w:ascii="Segoe UI" w:eastAsia="Times New Roman" w:hAnsi="Segoe UI" w:cs="Segoe UI"/>
+          <w:color w:val="333333"/>
+          <w:sz w:val="20"/>
+          <w:szCs w:val="24"/>
+        </w:rPr>
+        <w:t>, vanifica l'utilizzo della seconda in caso di taglio negativo, mentre nelle pipeline 1 e 3 devono essere sempre eseguite tutte le reti neurali per produrre il ranking e per verificare che almeno una lettera sia quella raffigurata.</w:t>
       </w:r>
     </w:p>
     <w:p>
@@ -11419,12 +11739,8 @@
     </w:p>
     <w:p>
       <w:pPr>
-        <w:spacing w:after="100" w:afterAutospacing="1" w:line="240" w:lineRule="auto"/>
-        <w:rPr>
-          <w:rFonts w:ascii="Segoe UI" w:eastAsia="Times New Roman" w:hAnsi="Segoe UI" w:cs="Segoe UI"/>
-          <w:color w:val="333333"/>
-          <w:sz w:val="20"/>
-          <w:szCs w:val="24"/>
+        <w:rPr>
+          <w:sz w:val="18"/>
         </w:rPr>
       </w:pPr>
       <w:r>
@@ -11434,7 +11750,7 @@
           <w:sz w:val="20"/>
           <w:szCs w:val="24"/>
         </w:rPr>
-        <w:t xml:space="preserve">Sono state fornite tutte le funzionalità dei notebook in una libreria che permette training, </w:t>
+        <w:t xml:space="preserve">Sono state fornite tutte le funzionalità dei notebook in una libreria principale che permette training, </w:t>
       </w:r>
       <w:proofErr w:type="spellStart"/>
       <w:r>
@@ -11494,15 +11810,10 @@
           <w:sz w:val="20"/>
           <w:szCs w:val="24"/>
         </w:rPr>
-        <w:t>.</w:t>
-      </w:r>
-    </w:p>
-    <w:p>
-      <w:pPr>
-        <w:rPr>
-          <w:sz w:val="18"/>
-        </w:rPr>
-      </w:pPr>
+        <w:t>, oltre che tutte e 4 le pipeline, eseguibili su un batch di tagli. Le funzioni fornite relativamente alle pipeline restituiscono un valore booleano (in caso di taglio corretto o errato) ed un ranking di risultati.</w:t>
+      </w:r>
+      <w:bookmarkStart w:id="0" w:name="_GoBack"/>
+      <w:bookmarkEnd w:id="0"/>
     </w:p>
     <w:sectPr>
       <w:headerReference w:type="default" r:id="rId30"/>
@@ -11520,7 +11831,7 @@
 </file>
 
 <file path=word/endnotes.xml><?xml version="1.0" encoding="utf-8"?>
-<w:endnotes xmlns:wpc="http://schemas.microsoft.com/office/word/2010/wordprocessingCanvas" xmlns:cx="http://schemas.microsoft.com/office/drawing/2014/chartex" xmlns:cx1="http://schemas.microsoft.com/office/drawing/2015/9/8/chartex" xmlns:cx2="http://schemas.microsoft.com/office/drawing/2015/10/21/chartex" xmlns:cx3="http://schemas.microsoft.com/office/drawing/2016/5/9/chartex" xmlns:cx4="http://schemas.microsoft.com/office/drawing/2016/5/10/chartex" xmlns:cx5="http://schemas.microsoft.com/office/drawing/2016/5/11/chartex" xmlns:mc="http://schemas.openxmlformats.org/markup-compatibility/2006" xmlns:o="urn:schemas-microsoft-com:office:office" xmlns:r="http://schemas.openxmlformats.org/officeDocument/2006/relationships" xmlns:m="http://schemas.openxmlformats.org/officeDocument/2006/math" xmlns:v="urn:schemas-microsoft-com:vml" xmlns:wp14="http://schemas.microsoft.com/office/word/2010/wordprocessingDrawing" xmlns:wp="http://schemas.openxmlformats.org/drawingml/2006/wordprocessingDrawing" xmlns:w10="urn:schemas-microsoft-com:office:word" xmlns:w="http://schemas.openxmlformats.org/wordprocessingml/2006/main" xmlns:w14="http://schemas.microsoft.com/office/word/2010/wordml" xmlns:w15="http://schemas.microsoft.com/office/word/2012/wordml" xmlns:w16se="http://schemas.microsoft.com/office/word/2015/wordml/symex" xmlns:wpg="http://schemas.microsoft.com/office/word/2010/wordprocessingGroup" xmlns:wpi="http://schemas.microsoft.com/office/word/2010/wordprocessingInk" xmlns:wne="http://schemas.microsoft.com/office/word/2006/wordml" xmlns:wps="http://schemas.microsoft.com/office/word/2010/wordprocessingShape" mc:Ignorable="w14 w15 w16se wp14">
+<w:endnotes xmlns:wpc="http://schemas.microsoft.com/office/word/2010/wordprocessingCanvas" xmlns:cx="http://schemas.microsoft.com/office/drawing/2014/chartex" xmlns:cx1="http://schemas.microsoft.com/office/drawing/2015/9/8/chartex" xmlns:cx2="http://schemas.microsoft.com/office/drawing/2015/10/21/chartex" xmlns:mc="http://schemas.openxmlformats.org/markup-compatibility/2006" xmlns:o="urn:schemas-microsoft-com:office:office" xmlns:r="http://schemas.openxmlformats.org/officeDocument/2006/relationships" xmlns:m="http://schemas.openxmlformats.org/officeDocument/2006/math" xmlns:v="urn:schemas-microsoft-com:vml" xmlns:wp14="http://schemas.microsoft.com/office/word/2010/wordprocessingDrawing" xmlns:wp="http://schemas.openxmlformats.org/drawingml/2006/wordprocessingDrawing" xmlns:w10="urn:schemas-microsoft-com:office:word" xmlns:w="http://schemas.openxmlformats.org/wordprocessingml/2006/main" xmlns:w14="http://schemas.microsoft.com/office/word/2010/wordml" xmlns:w15="http://schemas.microsoft.com/office/word/2012/wordml" xmlns:w16se="http://schemas.microsoft.com/office/word/2015/wordml/symex" xmlns:wpg="http://schemas.microsoft.com/office/word/2010/wordprocessingGroup" xmlns:wpi="http://schemas.microsoft.com/office/word/2010/wordprocessingInk" xmlns:wne="http://schemas.microsoft.com/office/word/2006/wordml" xmlns:wps="http://schemas.microsoft.com/office/word/2010/wordprocessingShape" mc:Ignorable="w14 w15 w16se wp14">
   <w:endnote w:type="separator" w:id="-1">
     <w:p>
       <w:pPr>
@@ -11545,7 +11856,7 @@
 </file>
 
 <file path=word/footer1.xml><?xml version="1.0" encoding="utf-8"?>
-<w:ftr xmlns:wpc="http://schemas.microsoft.com/office/word/2010/wordprocessingCanvas" xmlns:cx="http://schemas.microsoft.com/office/drawing/2014/chartex" xmlns:cx1="http://schemas.microsoft.com/office/drawing/2015/9/8/chartex" xmlns:cx2="http://schemas.microsoft.com/office/drawing/2015/10/21/chartex" xmlns:cx3="http://schemas.microsoft.com/office/drawing/2016/5/9/chartex" xmlns:cx4="http://schemas.microsoft.com/office/drawing/2016/5/10/chartex" xmlns:cx5="http://schemas.microsoft.com/office/drawing/2016/5/11/chartex" xmlns:mc="http://schemas.openxmlformats.org/markup-compatibility/2006" xmlns:o="urn:schemas-microsoft-com:office:office" xmlns:r="http://schemas.openxmlformats.org/officeDocument/2006/relationships" xmlns:m="http://schemas.openxmlformats.org/officeDocument/2006/math" xmlns:v="urn:schemas-microsoft-com:vml" xmlns:wp14="http://schemas.microsoft.com/office/word/2010/wordprocessingDrawing" xmlns:wp="http://schemas.openxmlformats.org/drawingml/2006/wordprocessingDrawing" xmlns:w10="urn:schemas-microsoft-com:office:word" xmlns:w="http://schemas.openxmlformats.org/wordprocessingml/2006/main" xmlns:w14="http://schemas.microsoft.com/office/word/2010/wordml" xmlns:w15="http://schemas.microsoft.com/office/word/2012/wordml" xmlns:w16se="http://schemas.microsoft.com/office/word/2015/wordml/symex" xmlns:wpg="http://schemas.microsoft.com/office/word/2010/wordprocessingGroup" xmlns:wpi="http://schemas.microsoft.com/office/word/2010/wordprocessingInk" xmlns:wne="http://schemas.microsoft.com/office/word/2006/wordml" xmlns:wps="http://schemas.microsoft.com/office/word/2010/wordprocessingShape" mc:Ignorable="w14 w15 w16se wp14">
+<w:ftr xmlns:wpc="http://schemas.microsoft.com/office/word/2010/wordprocessingCanvas" xmlns:cx="http://schemas.microsoft.com/office/drawing/2014/chartex" xmlns:cx1="http://schemas.microsoft.com/office/drawing/2015/9/8/chartex" xmlns:cx2="http://schemas.microsoft.com/office/drawing/2015/10/21/chartex" xmlns:mc="http://schemas.openxmlformats.org/markup-compatibility/2006" xmlns:o="urn:schemas-microsoft-com:office:office" xmlns:r="http://schemas.openxmlformats.org/officeDocument/2006/relationships" xmlns:m="http://schemas.openxmlformats.org/officeDocument/2006/math" xmlns:v="urn:schemas-microsoft-com:vml" xmlns:wp14="http://schemas.microsoft.com/office/word/2010/wordprocessingDrawing" xmlns:wp="http://schemas.openxmlformats.org/drawingml/2006/wordprocessingDrawing" xmlns:w10="urn:schemas-microsoft-com:office:word" xmlns:w="http://schemas.openxmlformats.org/wordprocessingml/2006/main" xmlns:w14="http://schemas.microsoft.com/office/word/2010/wordml" xmlns:w15="http://schemas.microsoft.com/office/word/2012/wordml" xmlns:w16se="http://schemas.microsoft.com/office/word/2015/wordml/symex" xmlns:wpg="http://schemas.microsoft.com/office/word/2010/wordprocessingGroup" xmlns:wpi="http://schemas.microsoft.com/office/word/2010/wordprocessingInk" xmlns:wne="http://schemas.microsoft.com/office/word/2006/wordml" xmlns:wps="http://schemas.microsoft.com/office/word/2010/wordprocessingShape" mc:Ignorable="w14 w15 w16se wp14">
   <w:p>
     <w:pPr>
       <w:jc w:val="right"/>
@@ -11590,6 +11901,7 @@
     <w:r>
       <w:rPr>
         <w:noProof/>
+        <w:lang w:val="en-GB" w:eastAsia="en-GB"/>
       </w:rPr>
       <mc:AlternateContent>
         <mc:Choice Requires="wpg">
@@ -11688,7 +12000,7 @@
             </wp:inline>
           </w:drawing>
         </mc:Choice>
-        <mc:Fallback>
+        <mc:Fallback xmlns:cx5="http://schemas.microsoft.com/office/drawing/2016/5/11/chartex" xmlns:cx4="http://schemas.microsoft.com/office/drawing/2016/5/10/chartex" xmlns:cx3="http://schemas.microsoft.com/office/drawing/2016/5/9/chartex">
           <w:pict>
             <v:group w14:anchorId="6BBD7A21" id="Gruppo 4" o:spid="_x0000_s1026" style="width:183.3pt;height:3.55pt;mso-position-horizontal-relative:char;mso-position-vertical-relative:line" coordorigin="7606,15084" coordsize="3666,71" o:gfxdata="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">
               <v:shapetype id="_x0000_t32" coordsize="21600,21600" o:spt="32" o:oned="t" path="m,l21600,21600e" filled="f">
@@ -11720,7 +12032,7 @@
 </file>
 
 <file path=word/footer2.xml><?xml version="1.0" encoding="utf-8"?>
-<w:ftr xmlns:wpc="http://schemas.microsoft.com/office/word/2010/wordprocessingCanvas" xmlns:cx="http://schemas.microsoft.com/office/drawing/2014/chartex" xmlns:cx1="http://schemas.microsoft.com/office/drawing/2015/9/8/chartex" xmlns:cx2="http://schemas.microsoft.com/office/drawing/2015/10/21/chartex" xmlns:cx3="http://schemas.microsoft.com/office/drawing/2016/5/9/chartex" xmlns:cx4="http://schemas.microsoft.com/office/drawing/2016/5/10/chartex" xmlns:cx5="http://schemas.microsoft.com/office/drawing/2016/5/11/chartex" xmlns:mc="http://schemas.openxmlformats.org/markup-compatibility/2006" xmlns:o="urn:schemas-microsoft-com:office:office" xmlns:r="http://schemas.openxmlformats.org/officeDocument/2006/relationships" xmlns:m="http://schemas.openxmlformats.org/officeDocument/2006/math" xmlns:v="urn:schemas-microsoft-com:vml" xmlns:wp14="http://schemas.microsoft.com/office/word/2010/wordprocessingDrawing" xmlns:wp="http://schemas.openxmlformats.org/drawingml/2006/wordprocessingDrawing" xmlns:w10="urn:schemas-microsoft-com:office:word" xmlns:w="http://schemas.openxmlformats.org/wordprocessingml/2006/main" xmlns:w14="http://schemas.microsoft.com/office/word/2010/wordml" xmlns:w15="http://schemas.microsoft.com/office/word/2012/wordml" xmlns:w16se="http://schemas.microsoft.com/office/word/2015/wordml/symex" xmlns:wpg="http://schemas.microsoft.com/office/word/2010/wordprocessingGroup" xmlns:wpi="http://schemas.microsoft.com/office/word/2010/wordprocessingInk" xmlns:wne="http://schemas.microsoft.com/office/word/2006/wordml" xmlns:wps="http://schemas.microsoft.com/office/word/2010/wordprocessingShape" mc:Ignorable="w14 w15 w16se wp14">
+<w:ftr xmlns:wpc="http://schemas.microsoft.com/office/word/2010/wordprocessingCanvas" xmlns:cx="http://schemas.microsoft.com/office/drawing/2014/chartex" xmlns:cx1="http://schemas.microsoft.com/office/drawing/2015/9/8/chartex" xmlns:cx2="http://schemas.microsoft.com/office/drawing/2015/10/21/chartex" xmlns:mc="http://schemas.openxmlformats.org/markup-compatibility/2006" xmlns:o="urn:schemas-microsoft-com:office:office" xmlns:r="http://schemas.openxmlformats.org/officeDocument/2006/relationships" xmlns:m="http://schemas.openxmlformats.org/officeDocument/2006/math" xmlns:v="urn:schemas-microsoft-com:vml" xmlns:wp14="http://schemas.microsoft.com/office/word/2010/wordprocessingDrawing" xmlns:wp="http://schemas.openxmlformats.org/drawingml/2006/wordprocessingDrawing" xmlns:w10="urn:schemas-microsoft-com:office:word" xmlns:w="http://schemas.openxmlformats.org/wordprocessingml/2006/main" xmlns:w14="http://schemas.microsoft.com/office/word/2010/wordml" xmlns:w15="http://schemas.microsoft.com/office/word/2012/wordml" xmlns:w16se="http://schemas.microsoft.com/office/word/2015/wordml/symex" xmlns:wpg="http://schemas.microsoft.com/office/word/2010/wordprocessingGroup" xmlns:wpi="http://schemas.microsoft.com/office/word/2010/wordprocessingInk" xmlns:wne="http://schemas.microsoft.com/office/word/2006/wordml" xmlns:wps="http://schemas.microsoft.com/office/word/2010/wordprocessingShape" mc:Ignorable="w14 w15 w16se wp14">
   <w:p>
     <w:pPr>
       <w:jc w:val="center"/>
@@ -11798,7 +12110,7 @@
         <w:noProof/>
         <w:color w:val="C69393" w:themeColor="accent2" w:themeTint="99"/>
       </w:rPr>
-      <w:t>11</w:t>
+      <w:t>9</w:t>
     </w:r>
     <w:r>
       <w:rPr>
@@ -11812,7 +12124,7 @@
 </file>
 
 <file path=word/footnotes.xml><?xml version="1.0" encoding="utf-8"?>
-<w:footnotes xmlns:wpc="http://schemas.microsoft.com/office/word/2010/wordprocessingCanvas" xmlns:cx="http://schemas.microsoft.com/office/drawing/2014/chartex" xmlns:cx1="http://schemas.microsoft.com/office/drawing/2015/9/8/chartex" xmlns:cx2="http://schemas.microsoft.com/office/drawing/2015/10/21/chartex" xmlns:cx3="http://schemas.microsoft.com/office/drawing/2016/5/9/chartex" xmlns:cx4="http://schemas.microsoft.com/office/drawing/2016/5/10/chartex" xmlns:cx5="http://schemas.microsoft.com/office/drawing/2016/5/11/chartex" xmlns:mc="http://schemas.openxmlformats.org/markup-compatibility/2006" xmlns:o="urn:schemas-microsoft-com:office:office" xmlns:r="http://schemas.openxmlformats.org/officeDocument/2006/relationships" xmlns:m="http://schemas.openxmlformats.org/officeDocument/2006/math" xmlns:v="urn:schemas-microsoft-com:vml" xmlns:wp14="http://schemas.microsoft.com/office/word/2010/wordprocessingDrawing" xmlns:wp="http://schemas.openxmlformats.org/drawingml/2006/wordprocessingDrawing" xmlns:w10="urn:schemas-microsoft-com:office:word" xmlns:w="http://schemas.openxmlformats.org/wordprocessingml/2006/main" xmlns:w14="http://schemas.microsoft.com/office/word/2010/wordml" xmlns:w15="http://schemas.microsoft.com/office/word/2012/wordml" xmlns:w16se="http://schemas.microsoft.com/office/word/2015/wordml/symex" xmlns:wpg="http://schemas.microsoft.com/office/word/2010/wordprocessingGroup" xmlns:wpi="http://schemas.microsoft.com/office/word/2010/wordprocessingInk" xmlns:wne="http://schemas.microsoft.com/office/word/2006/wordml" xmlns:wps="http://schemas.microsoft.com/office/word/2010/wordprocessingShape" mc:Ignorable="w14 w15 w16se wp14">
+<w:footnotes xmlns:wpc="http://schemas.microsoft.com/office/word/2010/wordprocessingCanvas" xmlns:cx="http://schemas.microsoft.com/office/drawing/2014/chartex" xmlns:cx1="http://schemas.microsoft.com/office/drawing/2015/9/8/chartex" xmlns:cx2="http://schemas.microsoft.com/office/drawing/2015/10/21/chartex" xmlns:mc="http://schemas.openxmlformats.org/markup-compatibility/2006" xmlns:o="urn:schemas-microsoft-com:office:office" xmlns:r="http://schemas.openxmlformats.org/officeDocument/2006/relationships" xmlns:m="http://schemas.openxmlformats.org/officeDocument/2006/math" xmlns:v="urn:schemas-microsoft-com:vml" xmlns:wp14="http://schemas.microsoft.com/office/word/2010/wordprocessingDrawing" xmlns:wp="http://schemas.openxmlformats.org/drawingml/2006/wordprocessingDrawing" xmlns:w10="urn:schemas-microsoft-com:office:word" xmlns:w="http://schemas.openxmlformats.org/wordprocessingml/2006/main" xmlns:w14="http://schemas.microsoft.com/office/word/2010/wordml" xmlns:w15="http://schemas.microsoft.com/office/word/2012/wordml" xmlns:w16se="http://schemas.microsoft.com/office/word/2015/wordml/symex" xmlns:wpg="http://schemas.microsoft.com/office/word/2010/wordprocessingGroup" xmlns:wpi="http://schemas.microsoft.com/office/word/2010/wordprocessingInk" xmlns:wne="http://schemas.microsoft.com/office/word/2006/wordml" xmlns:wps="http://schemas.microsoft.com/office/word/2010/wordprocessingShape" mc:Ignorable="w14 w15 w16se wp14">
   <w:footnote w:type="separator" w:id="-1">
     <w:p>
       <w:pPr>
@@ -11837,7 +12149,7 @@
 </file>
 
 <file path=word/header1.xml><?xml version="1.0" encoding="utf-8"?>
-<w:hdr xmlns:wpc="http://schemas.microsoft.com/office/word/2010/wordprocessingCanvas" xmlns:cx="http://schemas.microsoft.com/office/drawing/2014/chartex" xmlns:cx1="http://schemas.microsoft.com/office/drawing/2015/9/8/chartex" xmlns:cx2="http://schemas.microsoft.com/office/drawing/2015/10/21/chartex" xmlns:cx3="http://schemas.microsoft.com/office/drawing/2016/5/9/chartex" xmlns:cx4="http://schemas.microsoft.com/office/drawing/2016/5/10/chartex" xmlns:cx5="http://schemas.microsoft.com/office/drawing/2016/5/11/chartex" xmlns:mc="http://schemas.openxmlformats.org/markup-compatibility/2006" xmlns:o="urn:schemas-microsoft-com:office:office" xmlns:r="http://schemas.openxmlformats.org/officeDocument/2006/relationships" xmlns:m="http://schemas.openxmlformats.org/officeDocument/2006/math" xmlns:v="urn:schemas-microsoft-com:vml" xmlns:wp14="http://schemas.microsoft.com/office/word/2010/wordprocessingDrawing" xmlns:wp="http://schemas.openxmlformats.org/drawingml/2006/wordprocessingDrawing" xmlns:w10="urn:schemas-microsoft-com:office:word" xmlns:w="http://schemas.openxmlformats.org/wordprocessingml/2006/main" xmlns:w14="http://schemas.microsoft.com/office/word/2010/wordml" xmlns:w15="http://schemas.microsoft.com/office/word/2012/wordml" xmlns:w16se="http://schemas.microsoft.com/office/word/2015/wordml/symex" xmlns:wpg="http://schemas.microsoft.com/office/word/2010/wordprocessingGroup" xmlns:wpi="http://schemas.microsoft.com/office/word/2010/wordprocessingInk" xmlns:wne="http://schemas.microsoft.com/office/word/2006/wordml" xmlns:wps="http://schemas.microsoft.com/office/word/2010/wordprocessingShape" mc:Ignorable="w14 w15 w16se wp14">
+<w:hdr xmlns:wpc="http://schemas.microsoft.com/office/word/2010/wordprocessingCanvas" xmlns:cx="http://schemas.microsoft.com/office/drawing/2014/chartex" xmlns:cx1="http://schemas.microsoft.com/office/drawing/2015/9/8/chartex" xmlns:cx2="http://schemas.microsoft.com/office/drawing/2015/10/21/chartex" xmlns:mc="http://schemas.openxmlformats.org/markup-compatibility/2006" xmlns:o="urn:schemas-microsoft-com:office:office" xmlns:r="http://schemas.openxmlformats.org/officeDocument/2006/relationships" xmlns:m="http://schemas.openxmlformats.org/officeDocument/2006/math" xmlns:v="urn:schemas-microsoft-com:vml" xmlns:wp14="http://schemas.microsoft.com/office/word/2010/wordprocessingDrawing" xmlns:wp="http://schemas.openxmlformats.org/drawingml/2006/wordprocessingDrawing" xmlns:w10="urn:schemas-microsoft-com:office:word" xmlns:w="http://schemas.openxmlformats.org/wordprocessingml/2006/main" xmlns:w14="http://schemas.microsoft.com/office/word/2010/wordml" xmlns:w15="http://schemas.microsoft.com/office/word/2012/wordml" xmlns:w16se="http://schemas.microsoft.com/office/word/2015/wordml/symex" xmlns:wpg="http://schemas.microsoft.com/office/word/2010/wordprocessingGroup" xmlns:wpi="http://schemas.microsoft.com/office/word/2010/wordprocessingInk" xmlns:wne="http://schemas.microsoft.com/office/word/2006/wordml" xmlns:wps="http://schemas.microsoft.com/office/word/2010/wordprocessingShape" mc:Ignorable="w14 w15 w16se wp14">
   <w:sdt>
     <w:sdtPr>
       <w:rPr>
@@ -11849,11 +12161,7 @@
       <w:dataBinding w:prefixMappings="xmlns:ns0='http://schemas.openxmlformats.org/package/2006/metadata/core-properties' xmlns:ns1='http://purl.org/dc/elements/1.1/'" w:xpath="/ns0:coreProperties[1]/ns1:title[1]" w:storeItemID="{6C3C8BC8-F283-45AE-878A-BAB7291924A1}"/>
       <w:text/>
     </w:sdtPr>
-    <w:sdtEndPr>
-      <w:rPr>
-        <w:color w:val="C69393" w:themeColor="accent2" w:themeTint="99"/>
-      </w:rPr>
-    </w:sdtEndPr>
+    <w:sdtEndPr/>
     <w:sdtContent>
       <w:p>
         <w:pPr>
@@ -11922,7 +12230,7 @@
 </file>
 
 <file path=word/numbering.xml><?xml version="1.0" encoding="utf-8"?>
-<w:numbering xmlns:wpc="http://schemas.microsoft.com/office/word/2010/wordprocessingCanvas" xmlns:cx="http://schemas.microsoft.com/office/drawing/2014/chartex" xmlns:cx1="http://schemas.microsoft.com/office/drawing/2015/9/8/chartex" xmlns:cx2="http://schemas.microsoft.com/office/drawing/2015/10/21/chartex" xmlns:cx3="http://schemas.microsoft.com/office/drawing/2016/5/9/chartex" xmlns:cx4="http://schemas.microsoft.com/office/drawing/2016/5/10/chartex" xmlns:cx5="http://schemas.microsoft.com/office/drawing/2016/5/11/chartex" xmlns:mc="http://schemas.openxmlformats.org/markup-compatibility/2006" xmlns:o="urn:schemas-microsoft-com:office:office" xmlns:r="http://schemas.openxmlformats.org/officeDocument/2006/relationships" xmlns:m="http://schemas.openxmlformats.org/officeDocument/2006/math" xmlns:v="urn:schemas-microsoft-com:vml" xmlns:wp14="http://schemas.microsoft.com/office/word/2010/wordprocessingDrawing" xmlns:wp="http://schemas.openxmlformats.org/drawingml/2006/wordprocessingDrawing" xmlns:w10="urn:schemas-microsoft-com:office:word" xmlns:w="http://schemas.openxmlformats.org/wordprocessingml/2006/main" xmlns:w14="http://schemas.microsoft.com/office/word/2010/wordml" xmlns:w15="http://schemas.microsoft.com/office/word/2012/wordml" xmlns:w16se="http://schemas.microsoft.com/office/word/2015/wordml/symex" xmlns:wpg="http://schemas.microsoft.com/office/word/2010/wordprocessingGroup" xmlns:wpi="http://schemas.microsoft.com/office/word/2010/wordprocessingInk" xmlns:wne="http://schemas.microsoft.com/office/word/2006/wordml" xmlns:wps="http://schemas.microsoft.com/office/word/2010/wordprocessingShape" mc:Ignorable="w14 w15 w16se wp14">
+<w:numbering xmlns:wpc="http://schemas.microsoft.com/office/word/2010/wordprocessingCanvas" xmlns:cx="http://schemas.microsoft.com/office/drawing/2014/chartex" xmlns:cx1="http://schemas.microsoft.com/office/drawing/2015/9/8/chartex" xmlns:cx2="http://schemas.microsoft.com/office/drawing/2015/10/21/chartex" xmlns:mc="http://schemas.openxmlformats.org/markup-compatibility/2006" xmlns:o="urn:schemas-microsoft-com:office:office" xmlns:r="http://schemas.openxmlformats.org/officeDocument/2006/relationships" xmlns:m="http://schemas.openxmlformats.org/officeDocument/2006/math" xmlns:v="urn:schemas-microsoft-com:vml" xmlns:wp14="http://schemas.microsoft.com/office/word/2010/wordprocessingDrawing" xmlns:wp="http://schemas.openxmlformats.org/drawingml/2006/wordprocessingDrawing" xmlns:w10="urn:schemas-microsoft-com:office:word" xmlns:w="http://schemas.openxmlformats.org/wordprocessingml/2006/main" xmlns:w14="http://schemas.microsoft.com/office/word/2010/wordml" xmlns:w15="http://schemas.microsoft.com/office/word/2012/wordml" xmlns:w16se="http://schemas.microsoft.com/office/word/2015/wordml/symex" xmlns:wpg="http://schemas.microsoft.com/office/word/2010/wordprocessingGroup" xmlns:wpi="http://schemas.microsoft.com/office/word/2010/wordprocessingInk" xmlns:wne="http://schemas.microsoft.com/office/word/2006/wordml" xmlns:wps="http://schemas.microsoft.com/office/word/2010/wordprocessingShape" mc:Ignorable="w14 w15 w16se wp14">
   <w:abstractNum w:abstractNumId="0" w15:restartNumberingAfterBreak="0">
     <w:nsid w:val="345979A1"/>
     <w:multiLevelType w:val="multilevel"/>
@@ -12399,7 +12707,7 @@
       </w:pPr>
     </w:pPrDefault>
   </w:docDefaults>
-  <w:latentStyles w:defLockedState="0" w:defUIPriority="99" w:defSemiHidden="0" w:defUnhideWhenUsed="0" w:defQFormat="0" w:count="374">
+  <w:latentStyles w:defLockedState="0" w:defUIPriority="99" w:defSemiHidden="0" w:defUnhideWhenUsed="0" w:defQFormat="0" w:count="372">
     <w:lsdException w:name="Normal" w:uiPriority="0" w:qFormat="1"/>
     <w:lsdException w:name="heading 1" w:uiPriority="9" w:qFormat="1"/>
     <w:lsdException w:name="heading 2" w:semiHidden="1" w:uiPriority="9" w:unhideWhenUsed="1" w:qFormat="1"/>
@@ -12772,8 +13080,6 @@
     <w:lsdException w:name="List Table 6 Colorful Accent 6" w:uiPriority="51"/>
     <w:lsdException w:name="List Table 7 Colorful Accent 6" w:uiPriority="52"/>
     <w:lsdException w:name="Mention" w:semiHidden="1" w:unhideWhenUsed="1"/>
-    <w:lsdException w:name="Smart Hyperlink" w:semiHidden="1" w:unhideWhenUsed="1"/>
-    <w:lsdException w:name="Hashtag" w:semiHidden="1" w:unhideWhenUsed="1"/>
   </w:latentStyles>
   <w:style w:type="paragraph" w:default="1" w:styleId="Normale">
     <w:name w:val="Normal"/>
@@ -13616,7 +13922,7 @@
 </file>
 
 <file path=word/glossary/document.xml><?xml version="1.0" encoding="utf-8"?>
-<w:glossaryDocument xmlns:wpc="http://schemas.microsoft.com/office/word/2010/wordprocessingCanvas" xmlns:cx="http://schemas.microsoft.com/office/drawing/2014/chartex" xmlns:cx1="http://schemas.microsoft.com/office/drawing/2015/9/8/chartex" xmlns:cx2="http://schemas.microsoft.com/office/drawing/2015/10/21/chartex" xmlns:cx3="http://schemas.microsoft.com/office/drawing/2016/5/9/chartex" xmlns:cx4="http://schemas.microsoft.com/office/drawing/2016/5/10/chartex" xmlns:cx5="http://schemas.microsoft.com/office/drawing/2016/5/11/chartex" xmlns:mc="http://schemas.openxmlformats.org/markup-compatibility/2006" xmlns:o="urn:schemas-microsoft-com:office:office" xmlns:r="http://schemas.openxmlformats.org/officeDocument/2006/relationships" xmlns:m="http://schemas.openxmlformats.org/officeDocument/2006/math" xmlns:v="urn:schemas-microsoft-com:vml" xmlns:wp14="http://schemas.microsoft.com/office/word/2010/wordprocessingDrawing" xmlns:wp="http://schemas.openxmlformats.org/drawingml/2006/wordprocessingDrawing" xmlns:w10="urn:schemas-microsoft-com:office:word" xmlns:w="http://schemas.openxmlformats.org/wordprocessingml/2006/main" xmlns:w14="http://schemas.microsoft.com/office/word/2010/wordml" xmlns:w15="http://schemas.microsoft.com/office/word/2012/wordml" xmlns:w16se="http://schemas.microsoft.com/office/word/2015/wordml/symex" xmlns:wpg="http://schemas.microsoft.com/office/word/2010/wordprocessingGroup" xmlns:wpi="http://schemas.microsoft.com/office/word/2010/wordprocessingInk" xmlns:wne="http://schemas.microsoft.com/office/word/2006/wordml" xmlns:wps="http://schemas.microsoft.com/office/word/2010/wordprocessingShape" mc:Ignorable="w14 w15 w16se wp14">
+<w:glossaryDocument xmlns:wpc="http://schemas.microsoft.com/office/word/2010/wordprocessingCanvas" xmlns:cx="http://schemas.microsoft.com/office/drawing/2014/chartex" xmlns:cx1="http://schemas.microsoft.com/office/drawing/2015/9/8/chartex" xmlns:cx2="http://schemas.microsoft.com/office/drawing/2015/10/21/chartex" xmlns:mc="http://schemas.openxmlformats.org/markup-compatibility/2006" xmlns:o="urn:schemas-microsoft-com:office:office" xmlns:r="http://schemas.openxmlformats.org/officeDocument/2006/relationships" xmlns:m="http://schemas.openxmlformats.org/officeDocument/2006/math" xmlns:v="urn:schemas-microsoft-com:vml" xmlns:wp14="http://schemas.microsoft.com/office/word/2010/wordprocessingDrawing" xmlns:wp="http://schemas.openxmlformats.org/drawingml/2006/wordprocessingDrawing" xmlns:w10="urn:schemas-microsoft-com:office:word" xmlns:w="http://schemas.openxmlformats.org/wordprocessingml/2006/main" xmlns:w14="http://schemas.microsoft.com/office/word/2010/wordml" xmlns:w15="http://schemas.microsoft.com/office/word/2012/wordml" xmlns:w16se="http://schemas.microsoft.com/office/word/2015/wordml/symex" xmlns:wpg="http://schemas.microsoft.com/office/word/2010/wordprocessingGroup" xmlns:wpi="http://schemas.microsoft.com/office/word/2010/wordprocessingInk" xmlns:wne="http://schemas.microsoft.com/office/word/2006/wordml" xmlns:wps="http://schemas.microsoft.com/office/word/2010/wordprocessingShape" mc:Ignorable="w14 w15 w16se wp14">
   <w:docParts>
     <w:docPart>
       <w:docPartPr>
@@ -13794,6 +14100,7 @@
     <w:rsid w:val="003712A2"/>
     <w:rsid w:val="00BE280D"/>
     <w:rsid w:val="00D564B5"/>
+    <w:rsid w:val="00D73944"/>
   </w:rsids>
   <m:mathPr>
     <m:mathFont m:val="Cambria Math"/>
@@ -13833,7 +14140,7 @@
       </w:pPr>
     </w:pPrDefault>
   </w:docDefaults>
-  <w:latentStyles w:defLockedState="0" w:defUIPriority="99" w:defSemiHidden="0" w:defUnhideWhenUsed="0" w:defQFormat="0" w:count="374">
+  <w:latentStyles w:defLockedState="0" w:defUIPriority="99" w:defSemiHidden="0" w:defUnhideWhenUsed="0" w:defQFormat="0" w:count="372">
     <w:lsdException w:name="Normal" w:uiPriority="0" w:qFormat="1"/>
     <w:lsdException w:name="heading 1" w:uiPriority="9" w:qFormat="1"/>
     <w:lsdException w:name="heading 2" w:semiHidden="1" w:uiPriority="9" w:unhideWhenUsed="1" w:qFormat="1"/>
@@ -14206,8 +14513,6 @@
     <w:lsdException w:name="List Table 6 Colorful Accent 6" w:uiPriority="51"/>
     <w:lsdException w:name="List Table 7 Colorful Accent 6" w:uiPriority="52"/>
     <w:lsdException w:name="Mention" w:semiHidden="1" w:unhideWhenUsed="1"/>
-    <w:lsdException w:name="Smart Hyperlink" w:semiHidden="1" w:unhideWhenUsed="1"/>
-    <w:lsdException w:name="Hashtag" w:semiHidden="1" w:unhideWhenUsed="1"/>
   </w:latentStyles>
   <w:style w:type="paragraph" w:default="1" w:styleId="Normale">
     <w:name w:val="Normal"/>
@@ -14230,7 +14535,7 @@
       <w:rFonts w:asciiTheme="majorHAnsi" w:eastAsiaTheme="majorEastAsia" w:hAnsiTheme="majorHAnsi" w:cstheme="majorBidi"/>
       <w:bCs/>
       <w:i/>
-      <w:color w:val="4472C4" w:themeColor="accent1"/>
+      <w:color w:val="5B9BD5" w:themeColor="accent1"/>
       <w:sz w:val="32"/>
       <w:szCs w:val="32"/>
     </w:rPr>
@@ -14324,7 +14629,7 @@
       <w:rFonts w:asciiTheme="majorHAnsi" w:eastAsiaTheme="majorEastAsia" w:hAnsiTheme="majorHAnsi" w:cstheme="majorBidi"/>
       <w:bCs/>
       <w:i/>
-      <w:color w:val="4472C4" w:themeColor="accent1"/>
+      <w:color w:val="5B9BD5" w:themeColor="accent1"/>
       <w:sz w:val="32"/>
       <w:szCs w:val="32"/>
     </w:rPr>
@@ -14707,7 +15012,7 @@
 </file>
 
 <file path=customXml/itemProps4.xml><?xml version="1.0" encoding="utf-8"?>
-<ds:datastoreItem xmlns:ds="http://schemas.openxmlformats.org/officeDocument/2006/customXml" ds:itemID="{C2ED18A4-C56B-47E4-8161-E9E3E00656A6}">
+<ds:datastoreItem xmlns:ds="http://schemas.openxmlformats.org/officeDocument/2006/customXml" ds:itemID="{F6F70490-40B3-4070-A5DD-274382863C95}">
   <ds:schemaRefs>
     <ds:schemaRef ds:uri="http://schemas.openxmlformats.org/officeDocument/2006/bibliography"/>
   </ds:schemaRefs>

</xml_diff>

<commit_message>
some reorder and data update
</commit_message>
<xml_diff>
--- a/Relazione/Relazione.docx
+++ b/Relazione/Relazione.docx
@@ -1,6 +1,6 @@
 
 <file path=word/document.xml><?xml version="1.0" encoding="utf-8"?>
-<w:document xmlns:wpc="http://schemas.microsoft.com/office/word/2010/wordprocessingCanvas" xmlns:cx="http://schemas.microsoft.com/office/drawing/2014/chartex" xmlns:cx1="http://schemas.microsoft.com/office/drawing/2015/9/8/chartex" xmlns:cx2="http://schemas.microsoft.com/office/drawing/2015/10/21/chartex" xmlns:mc="http://schemas.openxmlformats.org/markup-compatibility/2006" xmlns:o="urn:schemas-microsoft-com:office:office" xmlns:r="http://schemas.openxmlformats.org/officeDocument/2006/relationships" xmlns:m="http://schemas.openxmlformats.org/officeDocument/2006/math" xmlns:v="urn:schemas-microsoft-com:vml" xmlns:wp14="http://schemas.microsoft.com/office/word/2010/wordprocessingDrawing" xmlns:wp="http://schemas.openxmlformats.org/drawingml/2006/wordprocessingDrawing" xmlns:w10="urn:schemas-microsoft-com:office:word" xmlns:w="http://schemas.openxmlformats.org/wordprocessingml/2006/main" xmlns:w14="http://schemas.microsoft.com/office/word/2010/wordml" xmlns:w15="http://schemas.microsoft.com/office/word/2012/wordml" xmlns:w16se="http://schemas.microsoft.com/office/word/2015/wordml/symex" xmlns:wpg="http://schemas.microsoft.com/office/word/2010/wordprocessingGroup" xmlns:wpi="http://schemas.microsoft.com/office/word/2010/wordprocessingInk" xmlns:wne="http://schemas.microsoft.com/office/word/2006/wordml" xmlns:wps="http://schemas.microsoft.com/office/word/2010/wordprocessingShape" mc:Ignorable="w14 w15 w16se wp14">
+<w:document xmlns:wpc="http://schemas.microsoft.com/office/word/2010/wordprocessingCanvas" xmlns:cx="http://schemas.microsoft.com/office/drawing/2014/chartex" xmlns:cx1="http://schemas.microsoft.com/office/drawing/2015/9/8/chartex" xmlns:cx2="http://schemas.microsoft.com/office/drawing/2015/10/21/chartex" xmlns:cx3="http://schemas.microsoft.com/office/drawing/2016/5/9/chartex" xmlns:cx4="http://schemas.microsoft.com/office/drawing/2016/5/10/chartex" xmlns:cx5="http://schemas.microsoft.com/office/drawing/2016/5/11/chartex" xmlns:mc="http://schemas.openxmlformats.org/markup-compatibility/2006" xmlns:o="urn:schemas-microsoft-com:office:office" xmlns:r="http://schemas.openxmlformats.org/officeDocument/2006/relationships" xmlns:m="http://schemas.openxmlformats.org/officeDocument/2006/math" xmlns:v="urn:schemas-microsoft-com:vml" xmlns:wp14="http://schemas.microsoft.com/office/word/2010/wordprocessingDrawing" xmlns:wp="http://schemas.openxmlformats.org/drawingml/2006/wordprocessingDrawing" xmlns:w10="urn:schemas-microsoft-com:office:word" xmlns:w="http://schemas.openxmlformats.org/wordprocessingml/2006/main" xmlns:w14="http://schemas.microsoft.com/office/word/2010/wordml" xmlns:w15="http://schemas.microsoft.com/office/word/2012/wordml" xmlns:w16se="http://schemas.microsoft.com/office/word/2015/wordml/symex" xmlns:wpg="http://schemas.microsoft.com/office/word/2010/wordprocessingGroup" xmlns:wpi="http://schemas.microsoft.com/office/word/2010/wordprocessingInk" xmlns:wne="http://schemas.microsoft.com/office/word/2006/wordml" xmlns:wps="http://schemas.microsoft.com/office/word/2010/wordprocessingShape" mc:Ignorable="w14 w15 w16se wp14">
   <w:body>
     <w:sdt>
       <w:sdtPr>
@@ -890,33 +890,7 @@
           <w:sz w:val="40"/>
           <w:szCs w:val="48"/>
         </w:rPr>
-        <w:t xml:space="preserve"> </w:t>
-      </w:r>
-      <w:proofErr w:type="spellStart"/>
-      <w:r>
-        <w:rPr>
-          <w:rFonts w:ascii="Segoe UI" w:eastAsia="Times New Roman" w:hAnsi="Segoe UI" w:cs="Segoe UI"/>
-          <w:b/>
-          <w:bCs/>
-          <w:color w:val="333333"/>
-          <w:kern w:val="36"/>
-          <w:sz w:val="40"/>
-          <w:szCs w:val="48"/>
-        </w:rPr>
-        <w:t>Deep</w:t>
-      </w:r>
-      <w:proofErr w:type="spellEnd"/>
-      <w:r>
-        <w:rPr>
-          <w:rFonts w:ascii="Segoe UI" w:eastAsia="Times New Roman" w:hAnsi="Segoe UI" w:cs="Segoe UI"/>
-          <w:b/>
-          <w:bCs/>
-          <w:color w:val="333333"/>
-          <w:kern w:val="36"/>
-          <w:sz w:val="40"/>
-          <w:szCs w:val="48"/>
-        </w:rPr>
-        <w:t xml:space="preserve"> </w:t>
+        <w:t xml:space="preserve"> Deep </w:t>
       </w:r>
       <w:proofErr w:type="spellStart"/>
       <w:r>
@@ -982,27 +956,7 @@
           <w:sz w:val="20"/>
           <w:szCs w:val="24"/>
         </w:rPr>
-        <w:t xml:space="preserve">, </w:t>
-      </w:r>
-      <w:proofErr w:type="spellStart"/>
-      <w:r>
-        <w:rPr>
-          <w:rFonts w:ascii="Segoe UI" w:eastAsia="Times New Roman" w:hAnsi="Segoe UI" w:cs="Segoe UI"/>
-          <w:color w:val="333333"/>
-          <w:sz w:val="20"/>
-          <w:szCs w:val="24"/>
-        </w:rPr>
-        <w:t>Ueli</w:t>
-      </w:r>
-      <w:proofErr w:type="spellEnd"/>
-      <w:r>
-        <w:rPr>
-          <w:rFonts w:ascii="Segoe UI" w:eastAsia="Times New Roman" w:hAnsi="Segoe UI" w:cs="Segoe UI"/>
-          <w:color w:val="333333"/>
-          <w:sz w:val="20"/>
-          <w:szCs w:val="24"/>
-        </w:rPr>
-        <w:t xml:space="preserve"> Meier e </w:t>
+        <w:t xml:space="preserve">, Ueli Meier e </w:t>
       </w:r>
       <w:proofErr w:type="spellStart"/>
       <w:r>
@@ -1095,29 +1049,7 @@
             <w:szCs w:val="24"/>
             <w:u w:val="single"/>
           </w:rPr>
-          <w:t xml:space="preserve"> </w:t>
-        </w:r>
-        <w:proofErr w:type="spellStart"/>
-        <w:r>
-          <w:rPr>
-            <w:rFonts w:ascii="Segoe UI" w:eastAsia="Times New Roman" w:hAnsi="Segoe UI" w:cs="Segoe UI"/>
-            <w:color w:val="4078C0"/>
-            <w:sz w:val="20"/>
-            <w:szCs w:val="24"/>
-            <w:u w:val="single"/>
-          </w:rPr>
-          <w:t>Deep</w:t>
-        </w:r>
-        <w:proofErr w:type="spellEnd"/>
-        <w:r>
-          <w:rPr>
-            <w:rFonts w:ascii="Segoe UI" w:eastAsia="Times New Roman" w:hAnsi="Segoe UI" w:cs="Segoe UI"/>
-            <w:color w:val="4078C0"/>
-            <w:sz w:val="20"/>
-            <w:szCs w:val="24"/>
-            <w:u w:val="single"/>
-          </w:rPr>
-          <w:t xml:space="preserve"> </w:t>
+          <w:t xml:space="preserve"> Deep </w:t>
         </w:r>
         <w:proofErr w:type="spellStart"/>
         <w:r>
@@ -1309,27 +1241,7 @@
           <w:sz w:val="20"/>
           <w:szCs w:val="24"/>
         </w:rPr>
-        <w:t xml:space="preserve"> di </w:t>
-      </w:r>
-      <w:proofErr w:type="spellStart"/>
-      <w:r>
-        <w:rPr>
-          <w:rFonts w:ascii="Segoe UI" w:eastAsia="Times New Roman" w:hAnsi="Segoe UI" w:cs="Segoe UI"/>
-          <w:color w:val="333333"/>
-          <w:sz w:val="20"/>
-          <w:szCs w:val="24"/>
-        </w:rPr>
-        <w:t>Deep</w:t>
-      </w:r>
-      <w:proofErr w:type="spellEnd"/>
-      <w:r>
-        <w:rPr>
-          <w:rFonts w:ascii="Segoe UI" w:eastAsia="Times New Roman" w:hAnsi="Segoe UI" w:cs="Segoe UI"/>
-          <w:color w:val="333333"/>
-          <w:sz w:val="20"/>
-          <w:szCs w:val="24"/>
-        </w:rPr>
-        <w:t xml:space="preserve"> </w:t>
+        <w:t xml:space="preserve"> di Deep </w:t>
       </w:r>
       <w:proofErr w:type="spellStart"/>
       <w:r>
@@ -1390,7 +1302,6 @@
           <w:color w:val="4078C0"/>
           <w:sz w:val="20"/>
           <w:szCs w:val="24"/>
-          <w:lang w:val="en-GB" w:eastAsia="en-GB"/>
         </w:rPr>
         <w:drawing>
           <wp:inline distT="0" distB="0" distL="0" distR="0">
@@ -1483,7 +1394,6 @@
           <w:color w:val="4078C0"/>
           <w:sz w:val="20"/>
           <w:szCs w:val="24"/>
-          <w:lang w:val="en-GB" w:eastAsia="en-GB"/>
         </w:rPr>
         <w:drawing>
           <wp:inline distT="0" distB="0" distL="0" distR="0">
@@ -1597,27 +1507,7 @@
           <w:sz w:val="20"/>
           <w:szCs w:val="24"/>
         </w:rPr>
-        <w:t xml:space="preserve"> </w:t>
-      </w:r>
-      <w:proofErr w:type="spellStart"/>
-      <w:r>
-        <w:rPr>
-          <w:rFonts w:ascii="Segoe UI" w:eastAsia="Times New Roman" w:hAnsi="Segoe UI" w:cs="Segoe UI"/>
-          <w:color w:val="333333"/>
-          <w:sz w:val="20"/>
-          <w:szCs w:val="24"/>
-        </w:rPr>
-        <w:t>pooling</w:t>
-      </w:r>
-      <w:proofErr w:type="spellEnd"/>
-      <w:r>
-        <w:rPr>
-          <w:rFonts w:ascii="Segoe UI" w:eastAsia="Times New Roman" w:hAnsi="Segoe UI" w:cs="Segoe UI"/>
-          <w:color w:val="333333"/>
-          <w:sz w:val="20"/>
-          <w:szCs w:val="24"/>
-        </w:rPr>
-        <w:t xml:space="preserve"> permette di determinare facilmente i neuroni più attivi per ogni regione di input. I neuroni così "selezionati" proseguono nell'allenamento, mentre gli altri non subiscono ulteriori correzioni nei pesi.</w:t>
+        <w:t xml:space="preserve"> pooling permette di determinare facilmente i neuroni più attivi per ogni regione di input. I neuroni così "selezionati" proseguono nell'allenamento, mentre gli altri non subiscono ulteriori correzioni nei pesi.</w:t>
       </w:r>
     </w:p>
     <w:p>
@@ -2334,27 +2224,7 @@
           <w:sz w:val="20"/>
           <w:szCs w:val="24"/>
         </w:rPr>
-        <w:t xml:space="preserve"> per architetture </w:t>
-      </w:r>
-      <w:proofErr w:type="spellStart"/>
-      <w:r>
-        <w:rPr>
-          <w:rFonts w:ascii="Segoe UI" w:eastAsia="Times New Roman" w:hAnsi="Segoe UI" w:cs="Segoe UI"/>
-          <w:color w:val="333333"/>
-          <w:sz w:val="20"/>
-          <w:szCs w:val="24"/>
-        </w:rPr>
-        <w:t>deep</w:t>
-      </w:r>
-      <w:proofErr w:type="spellEnd"/>
-      <w:r>
-        <w:rPr>
-          <w:rFonts w:ascii="Segoe UI" w:eastAsia="Times New Roman" w:hAnsi="Segoe UI" w:cs="Segoe UI"/>
-          <w:color w:val="333333"/>
-          <w:sz w:val="20"/>
-          <w:szCs w:val="24"/>
-        </w:rPr>
-        <w:t xml:space="preserve"> e dataset complessi.</w:t>
+        <w:t xml:space="preserve"> per architetture deep e dataset complessi.</w:t>
       </w:r>
     </w:p>
     <w:p>
@@ -2999,7 +2869,6 @@
           <w:color w:val="4078C0"/>
           <w:sz w:val="20"/>
           <w:szCs w:val="24"/>
-          <w:lang w:val="en-GB" w:eastAsia="en-GB"/>
         </w:rPr>
         <w:drawing>
           <wp:inline distT="0" distB="0" distL="0" distR="0">
@@ -3881,27 +3750,7 @@
           <w:sz w:val="20"/>
           <w:szCs w:val="24"/>
         </w:rPr>
-        <w:t xml:space="preserve"> natura del </w:t>
-      </w:r>
-      <w:proofErr w:type="spellStart"/>
-      <w:r>
-        <w:rPr>
-          <w:rFonts w:ascii="Segoe UI" w:eastAsia="Times New Roman" w:hAnsi="Segoe UI" w:cs="Segoe UI"/>
-          <w:color w:val="333333"/>
-          <w:sz w:val="20"/>
-          <w:szCs w:val="24"/>
-        </w:rPr>
-        <w:t>dataset</w:t>
-      </w:r>
-      <w:proofErr w:type="spellEnd"/>
-      <w:r>
-        <w:rPr>
-          <w:rFonts w:ascii="Segoe UI" w:eastAsia="Times New Roman" w:hAnsi="Segoe UI" w:cs="Segoe UI"/>
-          <w:color w:val="333333"/>
-          <w:sz w:val="20"/>
-          <w:szCs w:val="24"/>
-        </w:rPr>
-        <w:t xml:space="preserve">, </w:t>
+        <w:t xml:space="preserve"> natura del dataset, </w:t>
       </w:r>
       <w:proofErr w:type="spellStart"/>
       <w:r>
@@ -6767,27 +6616,7 @@
           <w:sz w:val="20"/>
           <w:szCs w:val="24"/>
         </w:rPr>
-        <w:t xml:space="preserve">") con un </w:t>
-      </w:r>
-      <w:proofErr w:type="spellStart"/>
-      <w:r>
-        <w:rPr>
-          <w:rFonts w:ascii="Segoe UI" w:eastAsia="Times New Roman" w:hAnsi="Segoe UI" w:cs="Segoe UI"/>
-          <w:color w:val="333333"/>
-          <w:sz w:val="20"/>
-          <w:szCs w:val="24"/>
-        </w:rPr>
-        <w:t>dataset</w:t>
-      </w:r>
-      <w:proofErr w:type="spellEnd"/>
-      <w:r>
-        <w:rPr>
-          <w:rFonts w:ascii="Segoe UI" w:eastAsia="Times New Roman" w:hAnsi="Segoe UI" w:cs="Segoe UI"/>
-          <w:color w:val="333333"/>
-          <w:sz w:val="20"/>
-          <w:szCs w:val="24"/>
-        </w:rPr>
-        <w:t xml:space="preserve"> aggiuntivo di tagli troppo grandi o troppo piccoli per ogni carattere (formando la classe "</w:t>
+        <w:t>") con un dataset aggiuntivo di tagli troppo grandi o troppo piccoli per ogni carattere (formando la classe "</w:t>
       </w:r>
       <w:proofErr w:type="spellStart"/>
       <w:r>
@@ -7459,7 +7288,6 @@
           <w:color w:val="4078C0"/>
           <w:sz w:val="20"/>
           <w:szCs w:val="24"/>
-          <w:lang w:val="en-GB" w:eastAsia="en-GB"/>
         </w:rPr>
         <w:drawing>
           <wp:inline distT="0" distB="0" distL="0" distR="0">
@@ -7521,7 +7349,6 @@
           <w:color w:val="4078C0"/>
           <w:sz w:val="20"/>
           <w:szCs w:val="24"/>
-          <w:lang w:val="en-GB" w:eastAsia="en-GB"/>
         </w:rPr>
         <w:drawing>
           <wp:inline distT="0" distB="0" distL="0" distR="0">
@@ -11078,7 +10905,6 @@
           <w:color w:val="4078C0"/>
           <w:sz w:val="20"/>
           <w:szCs w:val="24"/>
-          <w:lang w:val="en-GB" w:eastAsia="en-GB"/>
         </w:rPr>
         <w:drawing>
           <wp:inline distT="0" distB="0" distL="0" distR="0">
@@ -11149,7 +10975,6 @@
           <w:color w:val="4078C0"/>
           <w:sz w:val="20"/>
           <w:szCs w:val="24"/>
-          <w:lang w:val="en-GB" w:eastAsia="en-GB"/>
         </w:rPr>
         <w:drawing>
           <wp:inline distT="0" distB="0" distL="0" distR="0">
@@ -11283,7 +11108,6 @@
           <w:color w:val="4078C0"/>
           <w:sz w:val="20"/>
           <w:szCs w:val="24"/>
-          <w:lang w:val="en-GB" w:eastAsia="en-GB"/>
         </w:rPr>
         <w:drawing>
           <wp:inline distT="0" distB="0" distL="0" distR="0">
@@ -11354,7 +11178,6 @@
           <w:color w:val="4078C0"/>
           <w:sz w:val="20"/>
           <w:szCs w:val="24"/>
-          <w:lang w:val="en-GB" w:eastAsia="en-GB"/>
         </w:rPr>
         <w:drawing>
           <wp:inline distT="0" distB="0" distL="0" distR="0">
@@ -11597,7 +11420,37 @@
           <w:sz w:val="20"/>
           <w:szCs w:val="24"/>
         </w:rPr>
-        <w:t xml:space="preserve">Abbiamo etichettato manualmente un campione di 100 tagli della pagina *048r*, sul quale tutte le pipeline hanno incluso nel ranking la lettera corretta, con una precisione del 100% sul campione. </w:t>
+        <w:t>Abbiamo etichettato manualmente un campione di 100 tagli della pagina</w:t>
+      </w:r>
+      <w:r>
+        <w:rPr>
+          <w:rFonts w:ascii="Segoe UI" w:eastAsia="Times New Roman" w:hAnsi="Segoe UI" w:cs="Segoe UI"/>
+          <w:color w:val="333333"/>
+          <w:sz w:val="20"/>
+          <w:szCs w:val="24"/>
+        </w:rPr>
+        <w:t xml:space="preserve"> </w:t>
+      </w:r>
+      <w:bookmarkStart w:id="0" w:name="_GoBack"/>
+      <w:r>
+        <w:rPr>
+          <w:rFonts w:ascii="Segoe UI" w:eastAsia="Times New Roman" w:hAnsi="Segoe UI" w:cs="Segoe UI"/>
+          <w:i/>
+          <w:color w:val="333333"/>
+          <w:sz w:val="20"/>
+          <w:szCs w:val="24"/>
+        </w:rPr>
+        <w:t>048r</w:t>
+      </w:r>
+      <w:bookmarkEnd w:id="0"/>
+      <w:r>
+        <w:rPr>
+          <w:rFonts w:ascii="Segoe UI" w:eastAsia="Times New Roman" w:hAnsi="Segoe UI" w:cs="Segoe UI"/>
+          <w:color w:val="333333"/>
+          <w:sz w:val="20"/>
+          <w:szCs w:val="24"/>
+        </w:rPr>
+        <w:t xml:space="preserve">, sul quale tutte le pipeline hanno incluso nel ranking la lettera corretta, con una precisione del 100% sul campione. </w:t>
       </w:r>
     </w:p>
     <w:p>
@@ -11617,7 +11470,43 @@
           <w:sz w:val="20"/>
           <w:szCs w:val="24"/>
         </w:rPr>
-        <w:t>Tuttavia, includendo fra le etichette anche i tagli errati, la precisione cambia. Le pipeline 1 e 3 hanno ottenuto una precisione del 21%, con moltissimi falsi positivi, le pipeline 2 e 4 invece hanno ottenuto una precisione dell’86%, con la pipeline 2 ad avere il ranking più accurato nel 100% dei casi, mentre la 4 ha talvolta messo la lettera giusta in seconda posizione (ad esempio per il taglio n</w:t>
+        <w:t>Tuttavia, includendo fra le etichette anche i tagli errati, la precisione cambia. Le pipeline 1 e 3 hanno ottenuto una precisione del 2</w:t>
+      </w:r>
+      <w:r>
+        <w:rPr>
+          <w:rFonts w:ascii="Segoe UI" w:eastAsia="Times New Roman" w:hAnsi="Segoe UI" w:cs="Segoe UI"/>
+          <w:color w:val="333333"/>
+          <w:sz w:val="20"/>
+          <w:szCs w:val="24"/>
+        </w:rPr>
+        <w:t>5</w:t>
+      </w:r>
+      <w:r>
+        <w:rPr>
+          <w:rFonts w:ascii="Segoe UI" w:eastAsia="Times New Roman" w:hAnsi="Segoe UI" w:cs="Segoe UI"/>
+          <w:color w:val="333333"/>
+          <w:sz w:val="20"/>
+          <w:szCs w:val="24"/>
+        </w:rPr>
+        <w:t>%, con moltissimi falsi positivi, le pipeline 2 e 4 invece hanno ottenuto una precisione dell’8</w:t>
+      </w:r>
+      <w:r>
+        <w:rPr>
+          <w:rFonts w:ascii="Segoe UI" w:eastAsia="Times New Roman" w:hAnsi="Segoe UI" w:cs="Segoe UI"/>
+          <w:color w:val="333333"/>
+          <w:sz w:val="20"/>
+          <w:szCs w:val="24"/>
+        </w:rPr>
+        <w:t>0</w:t>
+      </w:r>
+      <w:r>
+        <w:rPr>
+          <w:rFonts w:ascii="Segoe UI" w:eastAsia="Times New Roman" w:hAnsi="Segoe UI" w:cs="Segoe UI"/>
+          <w:color w:val="333333"/>
+          <w:sz w:val="20"/>
+          <w:szCs w:val="24"/>
+        </w:rPr>
+        <w:t>%, con la pipeline 2 ad avere il ranking più accurato nel 100% dei casi, mentre la 4 ha talvolta messo la lettera giusta in seconda posizione (ad esempio per il taglio n</w:t>
       </w:r>
       <w:r>
         <w:rPr>
@@ -11812,8 +11701,6 @@
         </w:rPr>
         <w:t>, oltre che tutte e 4 le pipeline, eseguibili su un batch di tagli. Le funzioni fornite relativamente alle pipeline restituiscono un valore booleano (in caso di taglio corretto o errato) ed un ranking di risultati.</w:t>
       </w:r>
-      <w:bookmarkStart w:id="0" w:name="_GoBack"/>
-      <w:bookmarkEnd w:id="0"/>
     </w:p>
     <w:sectPr>
       <w:headerReference w:type="default" r:id="rId30"/>
@@ -11831,7 +11718,7 @@
 </file>
 
 <file path=word/endnotes.xml><?xml version="1.0" encoding="utf-8"?>
-<w:endnotes xmlns:wpc="http://schemas.microsoft.com/office/word/2010/wordprocessingCanvas" xmlns:cx="http://schemas.microsoft.com/office/drawing/2014/chartex" xmlns:cx1="http://schemas.microsoft.com/office/drawing/2015/9/8/chartex" xmlns:cx2="http://schemas.microsoft.com/office/drawing/2015/10/21/chartex" xmlns:mc="http://schemas.openxmlformats.org/markup-compatibility/2006" xmlns:o="urn:schemas-microsoft-com:office:office" xmlns:r="http://schemas.openxmlformats.org/officeDocument/2006/relationships" xmlns:m="http://schemas.openxmlformats.org/officeDocument/2006/math" xmlns:v="urn:schemas-microsoft-com:vml" xmlns:wp14="http://schemas.microsoft.com/office/word/2010/wordprocessingDrawing" xmlns:wp="http://schemas.openxmlformats.org/drawingml/2006/wordprocessingDrawing" xmlns:w10="urn:schemas-microsoft-com:office:word" xmlns:w="http://schemas.openxmlformats.org/wordprocessingml/2006/main" xmlns:w14="http://schemas.microsoft.com/office/word/2010/wordml" xmlns:w15="http://schemas.microsoft.com/office/word/2012/wordml" xmlns:w16se="http://schemas.microsoft.com/office/word/2015/wordml/symex" xmlns:wpg="http://schemas.microsoft.com/office/word/2010/wordprocessingGroup" xmlns:wpi="http://schemas.microsoft.com/office/word/2010/wordprocessingInk" xmlns:wne="http://schemas.microsoft.com/office/word/2006/wordml" xmlns:wps="http://schemas.microsoft.com/office/word/2010/wordprocessingShape" mc:Ignorable="w14 w15 w16se wp14">
+<w:endnotes xmlns:wpc="http://schemas.microsoft.com/office/word/2010/wordprocessingCanvas" xmlns:cx="http://schemas.microsoft.com/office/drawing/2014/chartex" xmlns:cx1="http://schemas.microsoft.com/office/drawing/2015/9/8/chartex" xmlns:cx2="http://schemas.microsoft.com/office/drawing/2015/10/21/chartex" xmlns:cx3="http://schemas.microsoft.com/office/drawing/2016/5/9/chartex" xmlns:cx4="http://schemas.microsoft.com/office/drawing/2016/5/10/chartex" xmlns:cx5="http://schemas.microsoft.com/office/drawing/2016/5/11/chartex" xmlns:mc="http://schemas.openxmlformats.org/markup-compatibility/2006" xmlns:o="urn:schemas-microsoft-com:office:office" xmlns:r="http://schemas.openxmlformats.org/officeDocument/2006/relationships" xmlns:m="http://schemas.openxmlformats.org/officeDocument/2006/math" xmlns:v="urn:schemas-microsoft-com:vml" xmlns:wp14="http://schemas.microsoft.com/office/word/2010/wordprocessingDrawing" xmlns:wp="http://schemas.openxmlformats.org/drawingml/2006/wordprocessingDrawing" xmlns:w10="urn:schemas-microsoft-com:office:word" xmlns:w="http://schemas.openxmlformats.org/wordprocessingml/2006/main" xmlns:w14="http://schemas.microsoft.com/office/word/2010/wordml" xmlns:w15="http://schemas.microsoft.com/office/word/2012/wordml" xmlns:w16se="http://schemas.microsoft.com/office/word/2015/wordml/symex" xmlns:wpg="http://schemas.microsoft.com/office/word/2010/wordprocessingGroup" xmlns:wpi="http://schemas.microsoft.com/office/word/2010/wordprocessingInk" xmlns:wne="http://schemas.microsoft.com/office/word/2006/wordml" xmlns:wps="http://schemas.microsoft.com/office/word/2010/wordprocessingShape" mc:Ignorable="w14 w15 w16se wp14">
   <w:endnote w:type="separator" w:id="-1">
     <w:p>
       <w:pPr>
@@ -11856,7 +11743,7 @@
 </file>
 
 <file path=word/footer1.xml><?xml version="1.0" encoding="utf-8"?>
-<w:ftr xmlns:wpc="http://schemas.microsoft.com/office/word/2010/wordprocessingCanvas" xmlns:cx="http://schemas.microsoft.com/office/drawing/2014/chartex" xmlns:cx1="http://schemas.microsoft.com/office/drawing/2015/9/8/chartex" xmlns:cx2="http://schemas.microsoft.com/office/drawing/2015/10/21/chartex" xmlns:mc="http://schemas.openxmlformats.org/markup-compatibility/2006" xmlns:o="urn:schemas-microsoft-com:office:office" xmlns:r="http://schemas.openxmlformats.org/officeDocument/2006/relationships" xmlns:m="http://schemas.openxmlformats.org/officeDocument/2006/math" xmlns:v="urn:schemas-microsoft-com:vml" xmlns:wp14="http://schemas.microsoft.com/office/word/2010/wordprocessingDrawing" xmlns:wp="http://schemas.openxmlformats.org/drawingml/2006/wordprocessingDrawing" xmlns:w10="urn:schemas-microsoft-com:office:word" xmlns:w="http://schemas.openxmlformats.org/wordprocessingml/2006/main" xmlns:w14="http://schemas.microsoft.com/office/word/2010/wordml" xmlns:w15="http://schemas.microsoft.com/office/word/2012/wordml" xmlns:w16se="http://schemas.microsoft.com/office/word/2015/wordml/symex" xmlns:wpg="http://schemas.microsoft.com/office/word/2010/wordprocessingGroup" xmlns:wpi="http://schemas.microsoft.com/office/word/2010/wordprocessingInk" xmlns:wne="http://schemas.microsoft.com/office/word/2006/wordml" xmlns:wps="http://schemas.microsoft.com/office/word/2010/wordprocessingShape" mc:Ignorable="w14 w15 w16se wp14">
+<w:ftr xmlns:wpc="http://schemas.microsoft.com/office/word/2010/wordprocessingCanvas" xmlns:cx="http://schemas.microsoft.com/office/drawing/2014/chartex" xmlns:cx1="http://schemas.microsoft.com/office/drawing/2015/9/8/chartex" xmlns:cx2="http://schemas.microsoft.com/office/drawing/2015/10/21/chartex" xmlns:cx3="http://schemas.microsoft.com/office/drawing/2016/5/9/chartex" xmlns:cx4="http://schemas.microsoft.com/office/drawing/2016/5/10/chartex" xmlns:cx5="http://schemas.microsoft.com/office/drawing/2016/5/11/chartex" xmlns:mc="http://schemas.openxmlformats.org/markup-compatibility/2006" xmlns:o="urn:schemas-microsoft-com:office:office" xmlns:r="http://schemas.openxmlformats.org/officeDocument/2006/relationships" xmlns:m="http://schemas.openxmlformats.org/officeDocument/2006/math" xmlns:v="urn:schemas-microsoft-com:vml" xmlns:wp14="http://schemas.microsoft.com/office/word/2010/wordprocessingDrawing" xmlns:wp="http://schemas.openxmlformats.org/drawingml/2006/wordprocessingDrawing" xmlns:w10="urn:schemas-microsoft-com:office:word" xmlns:w="http://schemas.openxmlformats.org/wordprocessingml/2006/main" xmlns:w14="http://schemas.microsoft.com/office/word/2010/wordml" xmlns:w15="http://schemas.microsoft.com/office/word/2012/wordml" xmlns:w16se="http://schemas.microsoft.com/office/word/2015/wordml/symex" xmlns:wpg="http://schemas.microsoft.com/office/word/2010/wordprocessingGroup" xmlns:wpi="http://schemas.microsoft.com/office/word/2010/wordprocessingInk" xmlns:wne="http://schemas.microsoft.com/office/word/2006/wordml" xmlns:wps="http://schemas.microsoft.com/office/word/2010/wordprocessingShape" mc:Ignorable="w14 w15 w16se wp14">
   <w:p>
     <w:pPr>
       <w:jc w:val="right"/>
@@ -11901,7 +11788,6 @@
     <w:r>
       <w:rPr>
         <w:noProof/>
-        <w:lang w:val="en-GB" w:eastAsia="en-GB"/>
       </w:rPr>
       <mc:AlternateContent>
         <mc:Choice Requires="wpg">
@@ -12000,7 +11886,7 @@
             </wp:inline>
           </w:drawing>
         </mc:Choice>
-        <mc:Fallback xmlns:cx5="http://schemas.microsoft.com/office/drawing/2016/5/11/chartex" xmlns:cx4="http://schemas.microsoft.com/office/drawing/2016/5/10/chartex" xmlns:cx3="http://schemas.microsoft.com/office/drawing/2016/5/9/chartex">
+        <mc:Fallback>
           <w:pict>
             <v:group w14:anchorId="6BBD7A21" id="Gruppo 4" o:spid="_x0000_s1026" style="width:183.3pt;height:3.55pt;mso-position-horizontal-relative:char;mso-position-vertical-relative:line" coordorigin="7606,15084" coordsize="3666,71" o:gfxdata="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">
               <v:shapetype id="_x0000_t32" coordsize="21600,21600" o:spt="32" o:oned="t" path="m,l21600,21600e" filled="f">
@@ -12032,7 +11918,7 @@
 </file>
 
 <file path=word/footer2.xml><?xml version="1.0" encoding="utf-8"?>
-<w:ftr xmlns:wpc="http://schemas.microsoft.com/office/word/2010/wordprocessingCanvas" xmlns:cx="http://schemas.microsoft.com/office/drawing/2014/chartex" xmlns:cx1="http://schemas.microsoft.com/office/drawing/2015/9/8/chartex" xmlns:cx2="http://schemas.microsoft.com/office/drawing/2015/10/21/chartex" xmlns:mc="http://schemas.openxmlformats.org/markup-compatibility/2006" xmlns:o="urn:schemas-microsoft-com:office:office" xmlns:r="http://schemas.openxmlformats.org/officeDocument/2006/relationships" xmlns:m="http://schemas.openxmlformats.org/officeDocument/2006/math" xmlns:v="urn:schemas-microsoft-com:vml" xmlns:wp14="http://schemas.microsoft.com/office/word/2010/wordprocessingDrawing" xmlns:wp="http://schemas.openxmlformats.org/drawingml/2006/wordprocessingDrawing" xmlns:w10="urn:schemas-microsoft-com:office:word" xmlns:w="http://schemas.openxmlformats.org/wordprocessingml/2006/main" xmlns:w14="http://schemas.microsoft.com/office/word/2010/wordml" xmlns:w15="http://schemas.microsoft.com/office/word/2012/wordml" xmlns:w16se="http://schemas.microsoft.com/office/word/2015/wordml/symex" xmlns:wpg="http://schemas.microsoft.com/office/word/2010/wordprocessingGroup" xmlns:wpi="http://schemas.microsoft.com/office/word/2010/wordprocessingInk" xmlns:wne="http://schemas.microsoft.com/office/word/2006/wordml" xmlns:wps="http://schemas.microsoft.com/office/word/2010/wordprocessingShape" mc:Ignorable="w14 w15 w16se wp14">
+<w:ftr xmlns:wpc="http://schemas.microsoft.com/office/word/2010/wordprocessingCanvas" xmlns:cx="http://schemas.microsoft.com/office/drawing/2014/chartex" xmlns:cx1="http://schemas.microsoft.com/office/drawing/2015/9/8/chartex" xmlns:cx2="http://schemas.microsoft.com/office/drawing/2015/10/21/chartex" xmlns:cx3="http://schemas.microsoft.com/office/drawing/2016/5/9/chartex" xmlns:cx4="http://schemas.microsoft.com/office/drawing/2016/5/10/chartex" xmlns:cx5="http://schemas.microsoft.com/office/drawing/2016/5/11/chartex" xmlns:mc="http://schemas.openxmlformats.org/markup-compatibility/2006" xmlns:o="urn:schemas-microsoft-com:office:office" xmlns:r="http://schemas.openxmlformats.org/officeDocument/2006/relationships" xmlns:m="http://schemas.openxmlformats.org/officeDocument/2006/math" xmlns:v="urn:schemas-microsoft-com:vml" xmlns:wp14="http://schemas.microsoft.com/office/word/2010/wordprocessingDrawing" xmlns:wp="http://schemas.openxmlformats.org/drawingml/2006/wordprocessingDrawing" xmlns:w10="urn:schemas-microsoft-com:office:word" xmlns:w="http://schemas.openxmlformats.org/wordprocessingml/2006/main" xmlns:w14="http://schemas.microsoft.com/office/word/2010/wordml" xmlns:w15="http://schemas.microsoft.com/office/word/2012/wordml" xmlns:w16se="http://schemas.microsoft.com/office/word/2015/wordml/symex" xmlns:wpg="http://schemas.microsoft.com/office/word/2010/wordprocessingGroup" xmlns:wpi="http://schemas.microsoft.com/office/word/2010/wordprocessingInk" xmlns:wne="http://schemas.microsoft.com/office/word/2006/wordml" xmlns:wps="http://schemas.microsoft.com/office/word/2010/wordprocessingShape" mc:Ignorable="w14 w15 w16se wp14">
   <w:p>
     <w:pPr>
       <w:jc w:val="center"/>
@@ -12110,7 +11996,7 @@
         <w:noProof/>
         <w:color w:val="C69393" w:themeColor="accent2" w:themeTint="99"/>
       </w:rPr>
-      <w:t>9</w:t>
+      <w:t>11</w:t>
     </w:r>
     <w:r>
       <w:rPr>
@@ -12124,7 +12010,7 @@
 </file>
 
 <file path=word/footnotes.xml><?xml version="1.0" encoding="utf-8"?>
-<w:footnotes xmlns:wpc="http://schemas.microsoft.com/office/word/2010/wordprocessingCanvas" xmlns:cx="http://schemas.microsoft.com/office/drawing/2014/chartex" xmlns:cx1="http://schemas.microsoft.com/office/drawing/2015/9/8/chartex" xmlns:cx2="http://schemas.microsoft.com/office/drawing/2015/10/21/chartex" xmlns:mc="http://schemas.openxmlformats.org/markup-compatibility/2006" xmlns:o="urn:schemas-microsoft-com:office:office" xmlns:r="http://schemas.openxmlformats.org/officeDocument/2006/relationships" xmlns:m="http://schemas.openxmlformats.org/officeDocument/2006/math" xmlns:v="urn:schemas-microsoft-com:vml" xmlns:wp14="http://schemas.microsoft.com/office/word/2010/wordprocessingDrawing" xmlns:wp="http://schemas.openxmlformats.org/drawingml/2006/wordprocessingDrawing" xmlns:w10="urn:schemas-microsoft-com:office:word" xmlns:w="http://schemas.openxmlformats.org/wordprocessingml/2006/main" xmlns:w14="http://schemas.microsoft.com/office/word/2010/wordml" xmlns:w15="http://schemas.microsoft.com/office/word/2012/wordml" xmlns:w16se="http://schemas.microsoft.com/office/word/2015/wordml/symex" xmlns:wpg="http://schemas.microsoft.com/office/word/2010/wordprocessingGroup" xmlns:wpi="http://schemas.microsoft.com/office/word/2010/wordprocessingInk" xmlns:wne="http://schemas.microsoft.com/office/word/2006/wordml" xmlns:wps="http://schemas.microsoft.com/office/word/2010/wordprocessingShape" mc:Ignorable="w14 w15 w16se wp14">
+<w:footnotes xmlns:wpc="http://schemas.microsoft.com/office/word/2010/wordprocessingCanvas" xmlns:cx="http://schemas.microsoft.com/office/drawing/2014/chartex" xmlns:cx1="http://schemas.microsoft.com/office/drawing/2015/9/8/chartex" xmlns:cx2="http://schemas.microsoft.com/office/drawing/2015/10/21/chartex" xmlns:cx3="http://schemas.microsoft.com/office/drawing/2016/5/9/chartex" xmlns:cx4="http://schemas.microsoft.com/office/drawing/2016/5/10/chartex" xmlns:cx5="http://schemas.microsoft.com/office/drawing/2016/5/11/chartex" xmlns:mc="http://schemas.openxmlformats.org/markup-compatibility/2006" xmlns:o="urn:schemas-microsoft-com:office:office" xmlns:r="http://schemas.openxmlformats.org/officeDocument/2006/relationships" xmlns:m="http://schemas.openxmlformats.org/officeDocument/2006/math" xmlns:v="urn:schemas-microsoft-com:vml" xmlns:wp14="http://schemas.microsoft.com/office/word/2010/wordprocessingDrawing" xmlns:wp="http://schemas.openxmlformats.org/drawingml/2006/wordprocessingDrawing" xmlns:w10="urn:schemas-microsoft-com:office:word" xmlns:w="http://schemas.openxmlformats.org/wordprocessingml/2006/main" xmlns:w14="http://schemas.microsoft.com/office/word/2010/wordml" xmlns:w15="http://schemas.microsoft.com/office/word/2012/wordml" xmlns:w16se="http://schemas.microsoft.com/office/word/2015/wordml/symex" xmlns:wpg="http://schemas.microsoft.com/office/word/2010/wordprocessingGroup" xmlns:wpi="http://schemas.microsoft.com/office/word/2010/wordprocessingInk" xmlns:wne="http://schemas.microsoft.com/office/word/2006/wordml" xmlns:wps="http://schemas.microsoft.com/office/word/2010/wordprocessingShape" mc:Ignorable="w14 w15 w16se wp14">
   <w:footnote w:type="separator" w:id="-1">
     <w:p>
       <w:pPr>
@@ -12149,7 +12035,7 @@
 </file>
 
 <file path=word/header1.xml><?xml version="1.0" encoding="utf-8"?>
-<w:hdr xmlns:wpc="http://schemas.microsoft.com/office/word/2010/wordprocessingCanvas" xmlns:cx="http://schemas.microsoft.com/office/drawing/2014/chartex" xmlns:cx1="http://schemas.microsoft.com/office/drawing/2015/9/8/chartex" xmlns:cx2="http://schemas.microsoft.com/office/drawing/2015/10/21/chartex" xmlns:mc="http://schemas.openxmlformats.org/markup-compatibility/2006" xmlns:o="urn:schemas-microsoft-com:office:office" xmlns:r="http://schemas.openxmlformats.org/officeDocument/2006/relationships" xmlns:m="http://schemas.openxmlformats.org/officeDocument/2006/math" xmlns:v="urn:schemas-microsoft-com:vml" xmlns:wp14="http://schemas.microsoft.com/office/word/2010/wordprocessingDrawing" xmlns:wp="http://schemas.openxmlformats.org/drawingml/2006/wordprocessingDrawing" xmlns:w10="urn:schemas-microsoft-com:office:word" xmlns:w="http://schemas.openxmlformats.org/wordprocessingml/2006/main" xmlns:w14="http://schemas.microsoft.com/office/word/2010/wordml" xmlns:w15="http://schemas.microsoft.com/office/word/2012/wordml" xmlns:w16se="http://schemas.microsoft.com/office/word/2015/wordml/symex" xmlns:wpg="http://schemas.microsoft.com/office/word/2010/wordprocessingGroup" xmlns:wpi="http://schemas.microsoft.com/office/word/2010/wordprocessingInk" xmlns:wne="http://schemas.microsoft.com/office/word/2006/wordml" xmlns:wps="http://schemas.microsoft.com/office/word/2010/wordprocessingShape" mc:Ignorable="w14 w15 w16se wp14">
+<w:hdr xmlns:wpc="http://schemas.microsoft.com/office/word/2010/wordprocessingCanvas" xmlns:cx="http://schemas.microsoft.com/office/drawing/2014/chartex" xmlns:cx1="http://schemas.microsoft.com/office/drawing/2015/9/8/chartex" xmlns:cx2="http://schemas.microsoft.com/office/drawing/2015/10/21/chartex" xmlns:cx3="http://schemas.microsoft.com/office/drawing/2016/5/9/chartex" xmlns:cx4="http://schemas.microsoft.com/office/drawing/2016/5/10/chartex" xmlns:cx5="http://schemas.microsoft.com/office/drawing/2016/5/11/chartex" xmlns:mc="http://schemas.openxmlformats.org/markup-compatibility/2006" xmlns:o="urn:schemas-microsoft-com:office:office" xmlns:r="http://schemas.openxmlformats.org/officeDocument/2006/relationships" xmlns:m="http://schemas.openxmlformats.org/officeDocument/2006/math" xmlns:v="urn:schemas-microsoft-com:vml" xmlns:wp14="http://schemas.microsoft.com/office/word/2010/wordprocessingDrawing" xmlns:wp="http://schemas.openxmlformats.org/drawingml/2006/wordprocessingDrawing" xmlns:w10="urn:schemas-microsoft-com:office:word" xmlns:w="http://schemas.openxmlformats.org/wordprocessingml/2006/main" xmlns:w14="http://schemas.microsoft.com/office/word/2010/wordml" xmlns:w15="http://schemas.microsoft.com/office/word/2012/wordml" xmlns:w16se="http://schemas.microsoft.com/office/word/2015/wordml/symex" xmlns:wpg="http://schemas.microsoft.com/office/word/2010/wordprocessingGroup" xmlns:wpi="http://schemas.microsoft.com/office/word/2010/wordprocessingInk" xmlns:wne="http://schemas.microsoft.com/office/word/2006/wordml" xmlns:wps="http://schemas.microsoft.com/office/word/2010/wordprocessingShape" mc:Ignorable="w14 w15 w16se wp14">
   <w:sdt>
     <w:sdtPr>
       <w:rPr>
@@ -12230,7 +12116,7 @@
 </file>
 
 <file path=word/numbering.xml><?xml version="1.0" encoding="utf-8"?>
-<w:numbering xmlns:wpc="http://schemas.microsoft.com/office/word/2010/wordprocessingCanvas" xmlns:cx="http://schemas.microsoft.com/office/drawing/2014/chartex" xmlns:cx1="http://schemas.microsoft.com/office/drawing/2015/9/8/chartex" xmlns:cx2="http://schemas.microsoft.com/office/drawing/2015/10/21/chartex" xmlns:mc="http://schemas.openxmlformats.org/markup-compatibility/2006" xmlns:o="urn:schemas-microsoft-com:office:office" xmlns:r="http://schemas.openxmlformats.org/officeDocument/2006/relationships" xmlns:m="http://schemas.openxmlformats.org/officeDocument/2006/math" xmlns:v="urn:schemas-microsoft-com:vml" xmlns:wp14="http://schemas.microsoft.com/office/word/2010/wordprocessingDrawing" xmlns:wp="http://schemas.openxmlformats.org/drawingml/2006/wordprocessingDrawing" xmlns:w10="urn:schemas-microsoft-com:office:word" xmlns:w="http://schemas.openxmlformats.org/wordprocessingml/2006/main" xmlns:w14="http://schemas.microsoft.com/office/word/2010/wordml" xmlns:w15="http://schemas.microsoft.com/office/word/2012/wordml" xmlns:w16se="http://schemas.microsoft.com/office/word/2015/wordml/symex" xmlns:wpg="http://schemas.microsoft.com/office/word/2010/wordprocessingGroup" xmlns:wpi="http://schemas.microsoft.com/office/word/2010/wordprocessingInk" xmlns:wne="http://schemas.microsoft.com/office/word/2006/wordml" xmlns:wps="http://schemas.microsoft.com/office/word/2010/wordprocessingShape" mc:Ignorable="w14 w15 w16se wp14">
+<w:numbering xmlns:wpc="http://schemas.microsoft.com/office/word/2010/wordprocessingCanvas" xmlns:cx="http://schemas.microsoft.com/office/drawing/2014/chartex" xmlns:cx1="http://schemas.microsoft.com/office/drawing/2015/9/8/chartex" xmlns:cx2="http://schemas.microsoft.com/office/drawing/2015/10/21/chartex" xmlns:cx3="http://schemas.microsoft.com/office/drawing/2016/5/9/chartex" xmlns:cx4="http://schemas.microsoft.com/office/drawing/2016/5/10/chartex" xmlns:cx5="http://schemas.microsoft.com/office/drawing/2016/5/11/chartex" xmlns:mc="http://schemas.openxmlformats.org/markup-compatibility/2006" xmlns:o="urn:schemas-microsoft-com:office:office" xmlns:r="http://schemas.openxmlformats.org/officeDocument/2006/relationships" xmlns:m="http://schemas.openxmlformats.org/officeDocument/2006/math" xmlns:v="urn:schemas-microsoft-com:vml" xmlns:wp14="http://schemas.microsoft.com/office/word/2010/wordprocessingDrawing" xmlns:wp="http://schemas.openxmlformats.org/drawingml/2006/wordprocessingDrawing" xmlns:w10="urn:schemas-microsoft-com:office:word" xmlns:w="http://schemas.openxmlformats.org/wordprocessingml/2006/main" xmlns:w14="http://schemas.microsoft.com/office/word/2010/wordml" xmlns:w15="http://schemas.microsoft.com/office/word/2012/wordml" xmlns:w16se="http://schemas.microsoft.com/office/word/2015/wordml/symex" xmlns:wpg="http://schemas.microsoft.com/office/word/2010/wordprocessingGroup" xmlns:wpi="http://schemas.microsoft.com/office/word/2010/wordprocessingInk" xmlns:wne="http://schemas.microsoft.com/office/word/2006/wordml" xmlns:wps="http://schemas.microsoft.com/office/word/2010/wordprocessingShape" mc:Ignorable="w14 w15 w16se wp14">
   <w:abstractNum w:abstractNumId="0" w15:restartNumberingAfterBreak="0">
     <w:nsid w:val="345979A1"/>
     <w:multiLevelType w:val="multilevel"/>
@@ -12707,7 +12593,7 @@
       </w:pPr>
     </w:pPrDefault>
   </w:docDefaults>
-  <w:latentStyles w:defLockedState="0" w:defUIPriority="99" w:defSemiHidden="0" w:defUnhideWhenUsed="0" w:defQFormat="0" w:count="372">
+  <w:latentStyles w:defLockedState="0" w:defUIPriority="99" w:defSemiHidden="0" w:defUnhideWhenUsed="0" w:defQFormat="0" w:count="374">
     <w:lsdException w:name="Normal" w:uiPriority="0" w:qFormat="1"/>
     <w:lsdException w:name="heading 1" w:uiPriority="9" w:qFormat="1"/>
     <w:lsdException w:name="heading 2" w:semiHidden="1" w:uiPriority="9" w:unhideWhenUsed="1" w:qFormat="1"/>
@@ -13080,6 +12966,8 @@
     <w:lsdException w:name="List Table 6 Colorful Accent 6" w:uiPriority="51"/>
     <w:lsdException w:name="List Table 7 Colorful Accent 6" w:uiPriority="52"/>
     <w:lsdException w:name="Mention" w:semiHidden="1" w:unhideWhenUsed="1"/>
+    <w:lsdException w:name="Smart Hyperlink" w:semiHidden="1" w:unhideWhenUsed="1"/>
+    <w:lsdException w:name="Hashtag" w:semiHidden="1" w:unhideWhenUsed="1"/>
   </w:latentStyles>
   <w:style w:type="paragraph" w:default="1" w:styleId="Normale">
     <w:name w:val="Normal"/>
@@ -13922,7 +13810,7 @@
 </file>
 
 <file path=word/glossary/document.xml><?xml version="1.0" encoding="utf-8"?>
-<w:glossaryDocument xmlns:wpc="http://schemas.microsoft.com/office/word/2010/wordprocessingCanvas" xmlns:cx="http://schemas.microsoft.com/office/drawing/2014/chartex" xmlns:cx1="http://schemas.microsoft.com/office/drawing/2015/9/8/chartex" xmlns:cx2="http://schemas.microsoft.com/office/drawing/2015/10/21/chartex" xmlns:mc="http://schemas.openxmlformats.org/markup-compatibility/2006" xmlns:o="urn:schemas-microsoft-com:office:office" xmlns:r="http://schemas.openxmlformats.org/officeDocument/2006/relationships" xmlns:m="http://schemas.openxmlformats.org/officeDocument/2006/math" xmlns:v="urn:schemas-microsoft-com:vml" xmlns:wp14="http://schemas.microsoft.com/office/word/2010/wordprocessingDrawing" xmlns:wp="http://schemas.openxmlformats.org/drawingml/2006/wordprocessingDrawing" xmlns:w10="urn:schemas-microsoft-com:office:word" xmlns:w="http://schemas.openxmlformats.org/wordprocessingml/2006/main" xmlns:w14="http://schemas.microsoft.com/office/word/2010/wordml" xmlns:w15="http://schemas.microsoft.com/office/word/2012/wordml" xmlns:w16se="http://schemas.microsoft.com/office/word/2015/wordml/symex" xmlns:wpg="http://schemas.microsoft.com/office/word/2010/wordprocessingGroup" xmlns:wpi="http://schemas.microsoft.com/office/word/2010/wordprocessingInk" xmlns:wne="http://schemas.microsoft.com/office/word/2006/wordml" xmlns:wps="http://schemas.microsoft.com/office/word/2010/wordprocessingShape" mc:Ignorable="w14 w15 w16se wp14">
+<w:glossaryDocument xmlns:wpc="http://schemas.microsoft.com/office/word/2010/wordprocessingCanvas" xmlns:cx="http://schemas.microsoft.com/office/drawing/2014/chartex" xmlns:cx1="http://schemas.microsoft.com/office/drawing/2015/9/8/chartex" xmlns:cx2="http://schemas.microsoft.com/office/drawing/2015/10/21/chartex" xmlns:cx3="http://schemas.microsoft.com/office/drawing/2016/5/9/chartex" xmlns:cx4="http://schemas.microsoft.com/office/drawing/2016/5/10/chartex" xmlns:cx5="http://schemas.microsoft.com/office/drawing/2016/5/11/chartex" xmlns:mc="http://schemas.openxmlformats.org/markup-compatibility/2006" xmlns:o="urn:schemas-microsoft-com:office:office" xmlns:r="http://schemas.openxmlformats.org/officeDocument/2006/relationships" xmlns:m="http://schemas.openxmlformats.org/officeDocument/2006/math" xmlns:v="urn:schemas-microsoft-com:vml" xmlns:wp14="http://schemas.microsoft.com/office/word/2010/wordprocessingDrawing" xmlns:wp="http://schemas.openxmlformats.org/drawingml/2006/wordprocessingDrawing" xmlns:w10="urn:schemas-microsoft-com:office:word" xmlns:w="http://schemas.openxmlformats.org/wordprocessingml/2006/main" xmlns:w14="http://schemas.microsoft.com/office/word/2010/wordml" xmlns:w15="http://schemas.microsoft.com/office/word/2012/wordml" xmlns:w16se="http://schemas.microsoft.com/office/word/2015/wordml/symex" xmlns:wpg="http://schemas.microsoft.com/office/word/2010/wordprocessingGroup" xmlns:wpi="http://schemas.microsoft.com/office/word/2010/wordprocessingInk" xmlns:wne="http://schemas.microsoft.com/office/word/2006/wordml" xmlns:wps="http://schemas.microsoft.com/office/word/2010/wordprocessingShape" mc:Ignorable="w14 w15 w16se wp14">
   <w:docParts>
     <w:docPart>
       <w:docPartPr>
@@ -14098,6 +13986,8 @@
   <w:rsids>
     <w:rsidRoot w:val="00BE280D"/>
     <w:rsid w:val="003712A2"/>
+    <w:rsid w:val="009336FE"/>
+    <w:rsid w:val="00B849AB"/>
     <w:rsid w:val="00BE280D"/>
     <w:rsid w:val="00D564B5"/>
     <w:rsid w:val="00D73944"/>
@@ -14140,7 +14030,7 @@
       </w:pPr>
     </w:pPrDefault>
   </w:docDefaults>
-  <w:latentStyles w:defLockedState="0" w:defUIPriority="99" w:defSemiHidden="0" w:defUnhideWhenUsed="0" w:defQFormat="0" w:count="372">
+  <w:latentStyles w:defLockedState="0" w:defUIPriority="99" w:defSemiHidden="0" w:defUnhideWhenUsed="0" w:defQFormat="0" w:count="374">
     <w:lsdException w:name="Normal" w:uiPriority="0" w:qFormat="1"/>
     <w:lsdException w:name="heading 1" w:uiPriority="9" w:qFormat="1"/>
     <w:lsdException w:name="heading 2" w:semiHidden="1" w:uiPriority="9" w:unhideWhenUsed="1" w:qFormat="1"/>
@@ -14513,6 +14403,8 @@
     <w:lsdException w:name="List Table 6 Colorful Accent 6" w:uiPriority="51"/>
     <w:lsdException w:name="List Table 7 Colorful Accent 6" w:uiPriority="52"/>
     <w:lsdException w:name="Mention" w:semiHidden="1" w:unhideWhenUsed="1"/>
+    <w:lsdException w:name="Smart Hyperlink" w:semiHidden="1" w:unhideWhenUsed="1"/>
+    <w:lsdException w:name="Hashtag" w:semiHidden="1" w:unhideWhenUsed="1"/>
   </w:latentStyles>
   <w:style w:type="paragraph" w:default="1" w:styleId="Normale">
     <w:name w:val="Normal"/>
@@ -15012,7 +14904,7 @@
 </file>
 
 <file path=customXml/itemProps4.xml><?xml version="1.0" encoding="utf-8"?>
-<ds:datastoreItem xmlns:ds="http://schemas.openxmlformats.org/officeDocument/2006/customXml" ds:itemID="{F6F70490-40B3-4070-A5DD-274382863C95}">
+<ds:datastoreItem xmlns:ds="http://schemas.openxmlformats.org/officeDocument/2006/customXml" ds:itemID="{8CFEAE2C-231F-48F3-B6D2-0B2766786511}">
   <ds:schemaRefs>
     <ds:schemaRef ds:uri="http://schemas.openxmlformats.org/officeDocument/2006/bibliography"/>
   </ds:schemaRefs>

</xml_diff>